<commit_message>
First review of Chapter 2 is done!
</commit_message>
<xml_diff>
--- a/Word/Chapter2_ForReview.docx
+++ b/Word/Chapter2_ForReview.docx
@@ -11790,13 +11790,7 @@
       </w:ins>
       <w:ins w:id="862" w:author="Kelvin Sung" w:date="2021-03-31T10:26:00Z">
         <w:r>
-          <w:t xml:space="preserve">ify the implementation while achieving </w:t>
-        </w:r>
-        <w:r>
-          <w:t xml:space="preserve">behavior and </w:t>
-        </w:r>
-        <w:r>
-          <w:t>code reuse</w:t>
+          <w:t>ify the implementation while achieving behavior and code reuse</w:t>
         </w:r>
       </w:ins>
       <w:ins w:id="863" w:author="Kelvin Sung" w:date="2021-03-31T10:23:00Z">
@@ -16514,12 +16508,7 @@
         <w:pStyle w:val="Heading2"/>
       </w:pPr>
       <w:r>
-        <w:t>The S</w:t>
-      </w:r>
-      <w:bookmarkStart w:id="1176" w:name="_GoBack"/>
-      <w:bookmarkEnd w:id="1176"/>
-      <w:r>
-        <w:t>hader Source Files Project</w:t>
+        <w:t>The Shader Source Files Project</w:t>
       </w:r>
     </w:p>
     <w:p>
@@ -16715,7 +16704,28 @@
         </w:numPr>
       </w:pPr>
       <w:r>
-        <w:t xml:space="preserve">Continue from previous project and open the </w:t>
+        <w:t xml:space="preserve">Continue from </w:t>
+      </w:r>
+      <w:ins w:id="1176" w:author="Kelvin Sung" w:date="2021-03-31T18:04:00Z">
+        <w:r>
+          <w:t xml:space="preserve">the </w:t>
+        </w:r>
+      </w:ins>
+      <w:r>
+        <w:t>previous project</w:t>
+      </w:r>
+      <w:ins w:id="1177" w:author="Kelvin Sung" w:date="2021-03-31T18:04:00Z">
+        <w:r>
+          <w:t xml:space="preserve">, </w:t>
+        </w:r>
+      </w:ins>
+      <w:del w:id="1178" w:author="Kelvin Sung" w:date="2021-03-31T18:04:00Z">
+        <w:r>
+          <w:delText xml:space="preserve"> and </w:delText>
+        </w:r>
+      </w:del>
+      <w:r>
+        <w:t xml:space="preserve">open the </w:t>
       </w:r>
       <w:r>
         <w:rPr>
@@ -16724,9 +16734,25 @@
         <w:t>SimpleShader.js</w:t>
       </w:r>
       <w:r>
-        <w:t xml:space="preserve"> file to edit the </w:t>
-      </w:r>
-      <w:bookmarkStart w:id="1177" w:name="_Hlk67885205"/>
+        <w:t xml:space="preserve"> file</w:t>
+      </w:r>
+      <w:ins w:id="1179" w:author="Kelvin Sung" w:date="2021-03-31T18:04:00Z">
+        <w:r>
+          <w:t>,</w:t>
+        </w:r>
+      </w:ins>
+      <w:r>
+        <w:t xml:space="preserve"> </w:t>
+      </w:r>
+      <w:del w:id="1180" w:author="Kelvin Sung" w:date="2021-03-31T18:04:00Z">
+        <w:r>
+          <w:delText xml:space="preserve">to </w:delText>
+        </w:r>
+      </w:del>
+      <w:r>
+        <w:t xml:space="preserve">edit the </w:t>
+      </w:r>
+      <w:bookmarkStart w:id="1181" w:name="_Hlk67885205"/>
       <w:proofErr w:type="spellStart"/>
       <w:r>
         <w:rPr>
@@ -16742,340 +16768,678 @@
         <w:t>()</w:t>
       </w:r>
       <w:r>
+        <w:t xml:space="preserve"> function</w:t>
+      </w:r>
+      <w:ins w:id="1182" w:author="Kelvin Sung" w:date="2021-03-31T18:04:00Z">
+        <w:r>
+          <w:t>,</w:t>
+        </w:r>
+      </w:ins>
+      <w:r>
+        <w:t xml:space="preserve"> </w:t>
+      </w:r>
+      <w:bookmarkEnd w:id="1181"/>
+      <w:r>
+        <w:t>to receive a file path instead of an HTML ID</w:t>
+      </w:r>
+      <w:ins w:id="1183" w:author="Kelvin Sung" w:date="2021-03-31T18:04:00Z">
+        <w:r>
+          <w:t>.</w:t>
+        </w:r>
+      </w:ins>
+      <w:del w:id="1184" w:author="Kelvin Sung" w:date="2021-03-31T18:04:00Z">
+        <w:r>
+          <w:delText>:</w:delText>
+        </w:r>
+      </w:del>
+    </w:p>
+    <w:p>
+      <w:pPr>
+        <w:pStyle w:val="Code"/>
+        <w:ind w:left="216" w:firstLine="720"/>
+        <w:pPrChange w:id="1185" w:author="Kelvin Sung" w:date="2021-03-31T18:04:00Z">
+          <w:pPr>
+            <w:pStyle w:val="Code"/>
+          </w:pPr>
+        </w:pPrChange>
+      </w:pPr>
+      <w:r>
+        <w:t>function loadAndCompileShader(filePath, shaderType)</w:t>
+      </w:r>
+    </w:p>
+    <w:p>
+      <w:pPr>
+        <w:pStyle w:val="NumList"/>
+      </w:pPr>
+      <w:r>
+        <w:t xml:space="preserve">Within the </w:t>
+      </w:r>
+      <w:proofErr w:type="spellStart"/>
+      <w:r>
+        <w:rPr>
+          <w:rStyle w:val="CodeInline"/>
+          <w:rPrChange w:id="1186" w:author="Kelvin Sung" w:date="2021-03-31T18:04:00Z">
+            <w:rPr/>
+          </w:rPrChange>
+        </w:rPr>
+        <w:t>loadAndCompileShader</w:t>
+      </w:r>
+      <w:proofErr w:type="spellEnd"/>
+      <w:r>
+        <w:rPr>
+          <w:rStyle w:val="CodeInline"/>
+          <w:rPrChange w:id="1187" w:author="Kelvin Sung" w:date="2021-03-31T18:04:00Z">
+            <w:rPr/>
+          </w:rPrChange>
+        </w:rPr>
+        <w:t>()</w:t>
+      </w:r>
+      <w:r>
         <w:t xml:space="preserve"> function </w:t>
       </w:r>
-      <w:bookmarkEnd w:id="1177"/>
-      <w:r>
-        <w:t>to receive a file path instead of an HTML ID:</w:t>
-      </w:r>
-    </w:p>
-    <w:p>
-      <w:pPr>
-        <w:pStyle w:val="Code"/>
-      </w:pPr>
-      <w:r>
-        <w:t>function loadAndCompileShader(filePath, shaderType)</w:t>
-      </w:r>
-    </w:p>
-    <w:p>
-      <w:pPr>
-        <w:pStyle w:val="NumList"/>
-      </w:pPr>
-      <w:r>
-        <w:t xml:space="preserve">Within the </w:t>
+      <w:r>
+        <w:t>r</w:t>
+      </w:r>
+      <w:r>
+        <w:t xml:space="preserve">eplace the HTML element retrieval code </w:t>
+      </w:r>
+      <w:r>
+        <w:t xml:space="preserve">in </w:t>
+      </w:r>
+      <w:ins w:id="1188" w:author="Kelvin Sung" w:date="2021-03-31T18:04:00Z">
+        <w:r>
+          <w:t>s</w:t>
+        </w:r>
+      </w:ins>
+      <w:del w:id="1189" w:author="Kelvin Sung" w:date="2021-03-31T18:04:00Z">
+        <w:r>
+          <w:delText>S</w:delText>
+        </w:r>
+      </w:del>
+      <w:r>
+        <w:t xml:space="preserve">tep A </w:t>
+      </w:r>
+      <w:r>
+        <w:t xml:space="preserve">with the following </w:t>
       </w:r>
       <w:proofErr w:type="spellStart"/>
       <w:r>
-        <w:t>loadAndCompileShader</w:t>
+        <w:rPr>
+          <w:rStyle w:val="CodeInline"/>
+        </w:rPr>
+        <w:t>XMLHttpRequest</w:t>
       </w:r>
       <w:proofErr w:type="spellEnd"/>
       <w:r>
-        <w:t xml:space="preserve">() function </w:t>
-      </w:r>
-      <w:r>
-        <w:t>r</w:t>
-      </w:r>
-      <w:r>
-        <w:t xml:space="preserve">eplace the HTML element retrieval code </w:t>
-      </w:r>
-      <w:r>
-        <w:t xml:space="preserve">in Step A </w:t>
-      </w:r>
-      <w:r>
-        <w:t xml:space="preserve">with the following </w:t>
+        <w:t xml:space="preserve"> to load a file</w:t>
+      </w:r>
+      <w:ins w:id="1190" w:author="Kelvin Sung" w:date="2021-03-31T18:05:00Z">
+        <w:r>
+          <w:t>.</w:t>
+        </w:r>
+      </w:ins>
+      <w:del w:id="1191" w:author="Kelvin Sung" w:date="2021-03-31T18:05:00Z">
+        <w:r>
+          <w:delText>:</w:delText>
+        </w:r>
+      </w:del>
+      <w:r>
+        <w:t xml:space="preserve"> </w:t>
+      </w:r>
+    </w:p>
+    <w:p>
+      <w:pPr>
+        <w:pStyle w:val="Code"/>
+        <w:ind w:left="936"/>
+        <w:pPrChange w:id="1192" w:author="Kelvin Sung" w:date="2021-03-31T18:06:00Z">
+          <w:pPr>
+            <w:pStyle w:val="Code"/>
+          </w:pPr>
+        </w:pPrChange>
+      </w:pPr>
+      <w:r>
+        <w:t xml:space="preserve">let </w:t>
+      </w:r>
+      <w:r>
+        <w:rPr>
+          <w:rStyle w:val="Strong"/>
+        </w:rPr>
+        <w:t>xmlReq</w:t>
+      </w:r>
+      <w:r>
+        <w:t>, shaderSource = null, compiledShader = null;</w:t>
+      </w:r>
+    </w:p>
+    <w:p>
+      <w:pPr>
+        <w:pStyle w:val="Code"/>
+        <w:ind w:left="936"/>
+        <w:pPrChange w:id="1193" w:author="Kelvin Sung" w:date="2021-03-31T18:06:00Z">
+          <w:pPr>
+            <w:pStyle w:val="Code"/>
+          </w:pPr>
+        </w:pPrChange>
+      </w:pPr>
+      <w:r>
+        <w:t>let gl = core.getGL();</w:t>
+      </w:r>
+    </w:p>
+    <w:p>
+      <w:pPr>
+        <w:pStyle w:val="Code"/>
+        <w:ind w:left="936"/>
+        <w:pPrChange w:id="1194" w:author="Kelvin Sung" w:date="2021-03-31T18:06:00Z">
+          <w:pPr>
+            <w:pStyle w:val="Code"/>
+          </w:pPr>
+        </w:pPrChange>
+      </w:pPr>
+    </w:p>
+    <w:p>
+      <w:pPr>
+        <w:pStyle w:val="Code"/>
+        <w:ind w:left="936"/>
+        <w:pPrChange w:id="1195" w:author="Kelvin Sung" w:date="2021-03-31T18:06:00Z">
+          <w:pPr>
+            <w:pStyle w:val="Code"/>
+          </w:pPr>
+        </w:pPrChange>
+      </w:pPr>
+      <w:r>
+        <w:t>// Step A: Request the text from the given file location.</w:t>
+      </w:r>
+    </w:p>
+    <w:p>
+      <w:pPr>
+        <w:pStyle w:val="Code"/>
+        <w:ind w:left="936"/>
+        <w:pPrChange w:id="1196" w:author="Kelvin Sung" w:date="2021-03-31T18:06:00Z">
+          <w:pPr>
+            <w:pStyle w:val="Code"/>
+          </w:pPr>
+        </w:pPrChange>
+      </w:pPr>
+      <w:r>
+        <w:t>xmlReq = new XMLHttpRequest();</w:t>
+      </w:r>
+    </w:p>
+    <w:p>
+      <w:pPr>
+        <w:pStyle w:val="Code"/>
+        <w:ind w:left="936"/>
+        <w:pPrChange w:id="1197" w:author="Kelvin Sung" w:date="2021-03-31T18:06:00Z">
+          <w:pPr>
+            <w:pStyle w:val="Code"/>
+          </w:pPr>
+        </w:pPrChange>
+      </w:pPr>
+      <w:r>
+        <w:t>xmlReq.open('GET', filePath, false);</w:t>
+      </w:r>
+    </w:p>
+    <w:p>
+      <w:pPr>
+        <w:pStyle w:val="Code"/>
+        <w:ind w:left="936"/>
+        <w:pPrChange w:id="1198" w:author="Kelvin Sung" w:date="2021-03-31T18:06:00Z">
+          <w:pPr>
+            <w:pStyle w:val="Code"/>
+          </w:pPr>
+        </w:pPrChange>
+      </w:pPr>
+      <w:r>
+        <w:t>try {</w:t>
+      </w:r>
+    </w:p>
+    <w:p>
+      <w:pPr>
+        <w:pStyle w:val="Code"/>
+        <w:ind w:left="936"/>
+        <w:pPrChange w:id="1199" w:author="Kelvin Sung" w:date="2021-03-31T18:06:00Z">
+          <w:pPr>
+            <w:pStyle w:val="Code"/>
+            <w:ind w:firstLine="720"/>
+          </w:pPr>
+        </w:pPrChange>
+      </w:pPr>
+      <w:ins w:id="1200" w:author="Kelvin Sung" w:date="2021-03-31T18:05:00Z">
+        <w:r>
+          <w:t xml:space="preserve">    </w:t>
+        </w:r>
+      </w:ins>
+      <w:r>
+        <w:t>xmlReq.send();</w:t>
+      </w:r>
+    </w:p>
+    <w:p>
+      <w:pPr>
+        <w:pStyle w:val="Code"/>
+        <w:ind w:left="936"/>
+        <w:pPrChange w:id="1201" w:author="Kelvin Sung" w:date="2021-03-31T18:06:00Z">
+          <w:pPr>
+            <w:pStyle w:val="Code"/>
+          </w:pPr>
+        </w:pPrChange>
+      </w:pPr>
+      <w:r>
+        <w:t>} catch (error) {</w:t>
+      </w:r>
+    </w:p>
+    <w:p>
+      <w:pPr>
+        <w:pStyle w:val="Code"/>
+        <w:ind w:left="936"/>
+        <w:rPr>
+          <w:del w:id="1202" w:author="Kelvin Sung" w:date="2021-03-31T18:05:00Z"/>
+        </w:rPr>
+        <w:pPrChange w:id="1203" w:author="Kelvin Sung" w:date="2021-03-31T18:06:00Z">
+          <w:pPr>
+            <w:pStyle w:val="Code"/>
+          </w:pPr>
+        </w:pPrChange>
+      </w:pPr>
+      <w:ins w:id="1204" w:author="Kelvin Sung" w:date="2021-03-31T18:05:00Z">
+        <w:r>
+          <w:t xml:space="preserve">    </w:t>
+        </w:r>
+      </w:ins>
+      <w:r>
+        <w:t xml:space="preserve">throw new Error("Failed to load shader: " </w:t>
+      </w:r>
+    </w:p>
+    <w:p>
+      <w:pPr>
+        <w:pStyle w:val="Code"/>
+        <w:ind w:left="936"/>
+        <w:rPr>
+          <w:ins w:id="1205" w:author="Kelvin Sung" w:date="2021-03-31T18:05:00Z"/>
+        </w:rPr>
+        <w:pPrChange w:id="1206" w:author="Kelvin Sung" w:date="2021-03-31T18:06:00Z">
+          <w:pPr>
+            <w:pStyle w:val="Code"/>
+            <w:ind w:firstLine="720"/>
+          </w:pPr>
+        </w:pPrChange>
+      </w:pPr>
+    </w:p>
+    <w:p>
+      <w:pPr>
+        <w:pStyle w:val="Code"/>
+        <w:ind w:left="936"/>
+        <w:pPrChange w:id="1207" w:author="Kelvin Sung" w:date="2021-03-31T18:06:00Z">
+          <w:pPr>
+            <w:pStyle w:val="Code"/>
+            <w:ind w:left="720" w:firstLine="720"/>
+          </w:pPr>
+        </w:pPrChange>
+      </w:pPr>
+      <w:ins w:id="1208" w:author="Kelvin Sung" w:date="2021-03-31T18:05:00Z">
+        <w:r>
+          <w:t xml:space="preserve">                 </w:t>
+        </w:r>
+      </w:ins>
+      <w:r>
+        <w:t xml:space="preserve">+ filePath </w:t>
+      </w:r>
+    </w:p>
+    <w:p>
+      <w:pPr>
+        <w:pStyle w:val="Code"/>
+        <w:ind w:left="936"/>
+        <w:pPrChange w:id="1209" w:author="Kelvin Sung" w:date="2021-03-31T18:06:00Z">
+          <w:pPr>
+            <w:pStyle w:val="Code"/>
+            <w:ind w:left="720" w:firstLine="720"/>
+          </w:pPr>
+        </w:pPrChange>
+      </w:pPr>
+      <w:ins w:id="1210" w:author="Kelvin Sung" w:date="2021-03-31T18:05:00Z">
+        <w:r>
+          <w:t xml:space="preserve">                 </w:t>
+        </w:r>
+      </w:ins>
+      <w:r>
+        <w:t xml:space="preserve">+ " [Hint: you cannot double click index.html to run this project. " </w:t>
+      </w:r>
+    </w:p>
+    <w:p>
+      <w:pPr>
+        <w:pStyle w:val="Code"/>
+        <w:ind w:left="936"/>
+        <w:pPrChange w:id="1211" w:author="Kelvin Sung" w:date="2021-03-31T18:06:00Z">
+          <w:pPr>
+            <w:pStyle w:val="Code"/>
+            <w:ind w:left="720" w:firstLine="720"/>
+          </w:pPr>
+        </w:pPrChange>
+      </w:pPr>
+      <w:ins w:id="1212" w:author="Kelvin Sung" w:date="2021-03-31T18:05:00Z">
+        <w:r>
+          <w:t xml:space="preserve">               </w:t>
+        </w:r>
+      </w:ins>
+      <w:ins w:id="1213" w:author="Kelvin Sung" w:date="2021-03-31T18:06:00Z">
+        <w:r>
+          <w:t xml:space="preserve">  </w:t>
+        </w:r>
+      </w:ins>
+      <w:r>
+        <w:t>+</w:t>
+      </w:r>
+      <w:r>
+        <w:t xml:space="preserve"> </w:t>
+      </w:r>
+      <w:r>
+        <w:t>"The index.html file must be loaded by a web-server.]");</w:t>
+      </w:r>
+    </w:p>
+    <w:p>
+      <w:pPr>
+        <w:pStyle w:val="Code"/>
+        <w:ind w:left="936"/>
+        <w:pPrChange w:id="1214" w:author="Kelvin Sung" w:date="2021-03-31T18:06:00Z">
+          <w:pPr>
+            <w:pStyle w:val="Code"/>
+            <w:ind w:firstLine="720"/>
+          </w:pPr>
+        </w:pPrChange>
+      </w:pPr>
+      <w:ins w:id="1215" w:author="Kelvin Sung" w:date="2021-03-31T18:06:00Z">
+        <w:r>
+          <w:t xml:space="preserve">    </w:t>
+        </w:r>
+      </w:ins>
+      <w:r>
+        <w:t>return null;</w:t>
+      </w:r>
+    </w:p>
+    <w:p>
+      <w:pPr>
+        <w:pStyle w:val="Code"/>
+        <w:ind w:left="936"/>
+        <w:pPrChange w:id="1216" w:author="Kelvin Sung" w:date="2021-03-31T18:06:00Z">
+          <w:pPr>
+            <w:pStyle w:val="Code"/>
+          </w:pPr>
+        </w:pPrChange>
+      </w:pPr>
+      <w:r>
+        <w:t>}</w:t>
+      </w:r>
+    </w:p>
+    <w:p>
+      <w:pPr>
+        <w:pStyle w:val="Code"/>
+        <w:ind w:left="936"/>
+        <w:pPrChange w:id="1217" w:author="Kelvin Sung" w:date="2021-03-31T18:06:00Z">
+          <w:pPr>
+            <w:pStyle w:val="Code"/>
+          </w:pPr>
+        </w:pPrChange>
+      </w:pPr>
+      <w:r>
+        <w:t>shaderSource = xmlReq.responseText;</w:t>
+      </w:r>
+    </w:p>
+    <w:p>
+      <w:pPr>
+        <w:pStyle w:val="Code"/>
+        <w:ind w:left="936"/>
+        <w:pPrChange w:id="1218" w:author="Kelvin Sung" w:date="2021-03-31T18:06:00Z">
+          <w:pPr>
+            <w:pStyle w:val="Code"/>
+          </w:pPr>
+        </w:pPrChange>
+      </w:pPr>
+    </w:p>
+    <w:p>
+      <w:pPr>
+        <w:pStyle w:val="Code"/>
+        <w:ind w:left="936"/>
+        <w:pPrChange w:id="1219" w:author="Kelvin Sung" w:date="2021-03-31T18:06:00Z">
+          <w:pPr>
+            <w:pStyle w:val="Code"/>
+          </w:pPr>
+        </w:pPrChange>
+      </w:pPr>
+      <w:r>
+        <w:t>if (shaderSource === null) {</w:t>
+      </w:r>
+    </w:p>
+    <w:p>
+      <w:pPr>
+        <w:pStyle w:val="Code"/>
+        <w:ind w:left="936"/>
+        <w:pPrChange w:id="1220" w:author="Kelvin Sung" w:date="2021-03-31T18:06:00Z">
+          <w:pPr>
+            <w:pStyle w:val="Code"/>
+            <w:ind w:firstLine="720"/>
+          </w:pPr>
+        </w:pPrChange>
+      </w:pPr>
+      <w:ins w:id="1221" w:author="Kelvin Sung" w:date="2021-03-31T18:06:00Z">
+        <w:r>
+          <w:t xml:space="preserve">    </w:t>
+        </w:r>
+      </w:ins>
+      <w:r>
+        <w:t>throw new Error("WARNING: Loading of:" + filePath + " Failed!");</w:t>
+      </w:r>
+    </w:p>
+    <w:p>
+      <w:pPr>
+        <w:pStyle w:val="Code"/>
+        <w:ind w:left="936"/>
+        <w:pPrChange w:id="1222" w:author="Kelvin Sung" w:date="2021-03-31T18:06:00Z">
+          <w:pPr>
+            <w:pStyle w:val="Code"/>
+            <w:ind w:firstLine="720"/>
+          </w:pPr>
+        </w:pPrChange>
+      </w:pPr>
+      <w:ins w:id="1223" w:author="Kelvin Sung" w:date="2021-03-31T18:06:00Z">
+        <w:r>
+          <w:t xml:space="preserve">    </w:t>
+        </w:r>
+      </w:ins>
+      <w:r>
+        <w:t>return null;</w:t>
+      </w:r>
+    </w:p>
+    <w:p>
+      <w:pPr>
+        <w:pStyle w:val="Code"/>
+        <w:ind w:left="936"/>
+        <w:pPrChange w:id="1224" w:author="Kelvin Sung" w:date="2021-03-31T18:06:00Z">
+          <w:pPr>
+            <w:pStyle w:val="Code"/>
+          </w:pPr>
+        </w:pPrChange>
+      </w:pPr>
+      <w:r>
+        <w:t>}</w:t>
+      </w:r>
+    </w:p>
+    <w:p>
+      <w:pPr>
+        <w:pStyle w:val="BodyTextFirst"/>
+        <w:ind w:left="936"/>
+        <w:pPrChange w:id="1225" w:author="Kelvin Sung" w:date="2021-03-31T18:07:00Z">
+          <w:pPr>
+            <w:pStyle w:val="BodyTextFirst"/>
+          </w:pPr>
+        </w:pPrChange>
+      </w:pPr>
+      <w:r>
+        <w:t xml:space="preserve">Notice that the file loading will occur synchronously where the web </w:t>
+      </w:r>
+      <w:del w:id="1226" w:author="Kelvin Sung" w:date="2021-03-31T18:08:00Z">
+        <w:r>
+          <w:delText xml:space="preserve">page </w:delText>
+        </w:r>
+      </w:del>
+      <w:ins w:id="1227" w:author="Kelvin Sung" w:date="2021-03-31T18:08:00Z">
+        <w:r>
+          <w:t xml:space="preserve">browser </w:t>
+        </w:r>
+      </w:ins>
+      <w:r>
+        <w:t xml:space="preserve">will actually stop and wait for the completion of the </w:t>
       </w:r>
       <w:proofErr w:type="spellStart"/>
       <w:r>
         <w:rPr>
           <w:rStyle w:val="CodeInline"/>
         </w:rPr>
+        <w:t>xmlReq.open</w:t>
+      </w:r>
+      <w:proofErr w:type="spellEnd"/>
+      <w:r>
+        <w:rPr>
+          <w:rStyle w:val="CodeInline"/>
+        </w:rPr>
+        <w:t>()</w:t>
+      </w:r>
+      <w:r>
+        <w:t xml:space="preserve"> function to return with the </w:t>
+      </w:r>
+      <w:ins w:id="1228" w:author="Kelvin Sung" w:date="2021-03-31T18:08:00Z">
+        <w:r>
+          <w:t xml:space="preserve">content of the </w:t>
+        </w:r>
+      </w:ins>
+      <w:r>
+        <w:t>opened file</w:t>
+      </w:r>
+      <w:del w:id="1229" w:author="Kelvin Sung" w:date="2021-03-31T18:08:00Z">
+        <w:r>
+          <w:delText xml:space="preserve"> content</w:delText>
+        </w:r>
+      </w:del>
+      <w:r>
+        <w:t xml:space="preserve">. If the file should be missing, the opening operation will fail, and the response text will be null. </w:t>
+      </w:r>
+    </w:p>
+    <w:p>
+      <w:pPr>
+        <w:pStyle w:val="BodyTextCont"/>
+        <w:ind w:left="936"/>
+        <w:pPrChange w:id="1230" w:author="Kelvin Sung" w:date="2021-03-31T18:08:00Z">
+          <w:pPr>
+            <w:pStyle w:val="BodyTextCont"/>
+          </w:pPr>
+        </w:pPrChange>
+      </w:pPr>
+      <w:r>
+        <w:t xml:space="preserve">The synchronized “stop and wait” for the completion of </w:t>
+      </w:r>
+      <w:proofErr w:type="spellStart"/>
+      <w:r>
+        <w:rPr>
+          <w:rStyle w:val="CodeInline"/>
+        </w:rPr>
+        <w:t>xmlReq.open</w:t>
+      </w:r>
+      <w:proofErr w:type="spellEnd"/>
+      <w:r>
+        <w:rPr>
+          <w:rStyle w:val="CodeInline"/>
+        </w:rPr>
+        <w:t>()</w:t>
+      </w:r>
+      <w:r>
+        <w:t xml:space="preserve"> function is inefficient and may result in slow loading of </w:t>
+      </w:r>
+      <w:r>
+        <w:lastRenderedPageBreak/>
+        <w:t>the web page. This shortcoming will be addressed in Chapter 4 when you learn about the asynchronous loading of game resources.</w:t>
+      </w:r>
+    </w:p>
+    <w:p>
+      <w:pPr>
+        <w:pStyle w:val="BodyTextCont"/>
+        <w:rPr>
+          <w:del w:id="1231" w:author="Kelvin Sung" w:date="2021-03-31T18:11:00Z"/>
+        </w:rPr>
+      </w:pPr>
+    </w:p>
+    <w:p>
+      <w:pPr>
+        <w:pStyle w:val="NoteTipCaution"/>
+      </w:pPr>
+      <w:r>
+        <w:rPr>
+          <w:rStyle w:val="Strong"/>
+        </w:rPr>
+        <w:t>Note</w:t>
+      </w:r>
+      <w:r>
+        <w:rPr>
+          <w:rStyle w:val="Strong"/>
+        </w:rPr>
+        <w:t xml:space="preserve"> </w:t>
+      </w:r>
+      <w:proofErr w:type="gramStart"/>
+      <w:r>
+        <w:t>The</w:t>
+      </w:r>
+      <w:proofErr w:type="gramEnd"/>
+      <w:r>
+        <w:t xml:space="preserve"> </w:t>
+      </w:r>
+      <w:proofErr w:type="spellStart"/>
+      <w:r>
+        <w:rPr>
+          <w:rStyle w:val="CodeInline"/>
+        </w:rPr>
         <w:t>XMLHttpRequest</w:t>
       </w:r>
       <w:proofErr w:type="spellEnd"/>
       <w:r>
-        <w:t xml:space="preserve"> to load a file: </w:t>
-      </w:r>
-    </w:p>
-    <w:p>
-      <w:pPr>
-        <w:pStyle w:val="Code"/>
-      </w:pPr>
-      <w:r>
-        <w:t xml:space="preserve">let </w:t>
-      </w:r>
-      <w:r>
-        <w:rPr>
-          <w:rStyle w:val="Strong"/>
-        </w:rPr>
-        <w:t>xmlReq</w:t>
-      </w:r>
-      <w:r>
-        <w:t>, shaderSource = null, compiledShader = null;</w:t>
-      </w:r>
-    </w:p>
-    <w:p>
-      <w:pPr>
-        <w:pStyle w:val="Code"/>
-      </w:pPr>
-      <w:r>
-        <w:t>let gl = core.getGL();</w:t>
-      </w:r>
-    </w:p>
-    <w:p>
-      <w:pPr>
-        <w:pStyle w:val="Code"/>
-      </w:pPr>
-    </w:p>
-    <w:p>
-      <w:pPr>
-        <w:pStyle w:val="Code"/>
-      </w:pPr>
-      <w:r>
-        <w:t>// Step A: Request the text from the given file location.</w:t>
-      </w:r>
-    </w:p>
-    <w:p>
-      <w:pPr>
-        <w:pStyle w:val="Code"/>
-      </w:pPr>
-      <w:r>
-        <w:t>xmlReq = new XMLHttpRequest();</w:t>
-      </w:r>
-    </w:p>
-    <w:p>
-      <w:pPr>
-        <w:pStyle w:val="Code"/>
-      </w:pPr>
-      <w:r>
-        <w:t>xmlReq.open('GET', filePath, false);</w:t>
-      </w:r>
-    </w:p>
-    <w:p>
-      <w:pPr>
-        <w:pStyle w:val="Code"/>
-      </w:pPr>
-      <w:r>
-        <w:t>try {</w:t>
-      </w:r>
-    </w:p>
-    <w:p>
-      <w:pPr>
-        <w:pStyle w:val="Code"/>
-        <w:ind w:firstLine="720"/>
-      </w:pPr>
-      <w:r>
-        <w:t>xmlReq.send();</w:t>
-      </w:r>
-    </w:p>
-    <w:p>
-      <w:pPr>
-        <w:pStyle w:val="Code"/>
-      </w:pPr>
-      <w:r>
-        <w:t>} catch (error) {</w:t>
-      </w:r>
-    </w:p>
-    <w:p>
-      <w:pPr>
-        <w:pStyle w:val="Code"/>
-        <w:ind w:firstLine="720"/>
-      </w:pPr>
-      <w:r>
-        <w:t xml:space="preserve">throw new Error("Failed to load shader: " </w:t>
-      </w:r>
-    </w:p>
-    <w:p>
-      <w:pPr>
-        <w:pStyle w:val="Code"/>
-        <w:ind w:left="720" w:firstLine="720"/>
-      </w:pPr>
-      <w:r>
-        <w:t xml:space="preserve">+ filePath </w:t>
-      </w:r>
-    </w:p>
-    <w:p>
-      <w:pPr>
-        <w:pStyle w:val="Code"/>
-        <w:ind w:left="720" w:firstLine="720"/>
-      </w:pPr>
-      <w:r>
-        <w:t xml:space="preserve">+ " [Hint: you cannot double click index.html to run this project. " </w:t>
-      </w:r>
-    </w:p>
-    <w:p>
-      <w:pPr>
-        <w:pStyle w:val="Code"/>
-        <w:ind w:left="720" w:firstLine="720"/>
-      </w:pPr>
-      <w:r>
-        <w:t>+</w:t>
-      </w:r>
-      <w:r>
-        <w:t xml:space="preserve"> </w:t>
-      </w:r>
-      <w:r>
-        <w:t>"The index.html file must be loaded by a web-server.]");</w:t>
-      </w:r>
-    </w:p>
-    <w:p>
-      <w:pPr>
-        <w:pStyle w:val="Code"/>
-        <w:ind w:firstLine="720"/>
-      </w:pPr>
-      <w:r>
-        <w:t>return null;</w:t>
-      </w:r>
-    </w:p>
-    <w:p>
-      <w:pPr>
-        <w:pStyle w:val="Code"/>
-      </w:pPr>
-      <w:r>
-        <w:t>}</w:t>
-      </w:r>
-    </w:p>
-    <w:p>
-      <w:pPr>
-        <w:pStyle w:val="Code"/>
-      </w:pPr>
-      <w:r>
-        <w:t>shaderSource = xmlReq.responseText;</w:t>
-      </w:r>
-    </w:p>
-    <w:p>
-      <w:pPr>
-        <w:pStyle w:val="Code"/>
-      </w:pPr>
-    </w:p>
-    <w:p>
-      <w:pPr>
-        <w:pStyle w:val="Code"/>
-      </w:pPr>
-      <w:r>
-        <w:t>if (shaderSource === null) {</w:t>
-      </w:r>
-    </w:p>
-    <w:p>
-      <w:pPr>
-        <w:pStyle w:val="Code"/>
-        <w:ind w:firstLine="720"/>
-      </w:pPr>
-      <w:r>
-        <w:t>throw new Error("WARNING: Loading of:" + filePath + " Failed!");</w:t>
-      </w:r>
-    </w:p>
-    <w:p>
-      <w:pPr>
-        <w:pStyle w:val="Code"/>
-        <w:ind w:firstLine="720"/>
-      </w:pPr>
-      <w:r>
-        <w:t>return null;</w:t>
-      </w:r>
-    </w:p>
-    <w:p>
-      <w:pPr>
-        <w:pStyle w:val="Code"/>
-      </w:pPr>
-      <w:r>
-        <w:t>}</w:t>
-      </w:r>
-    </w:p>
-    <w:p>
-      <w:pPr>
-        <w:pStyle w:val="BodyTextFirst"/>
-      </w:pPr>
-      <w:r>
-        <w:t xml:space="preserve">Notice that the file loading will occur synchronously where the web page will actually stop and wait for the completion of the </w:t>
-      </w:r>
-      <w:proofErr w:type="spellStart"/>
-      <w:r>
-        <w:rPr>
-          <w:rStyle w:val="CodeInline"/>
-        </w:rPr>
-        <w:t>xmlReq.open</w:t>
-      </w:r>
-      <w:proofErr w:type="spellEnd"/>
-      <w:r>
         <w:rPr>
           <w:rStyle w:val="CodeInline"/>
         </w:rPr>
         <w:t>()</w:t>
       </w:r>
       <w:r>
-        <w:t xml:space="preserve"> function to return with the opened file content. If the file should be missing, the opening operation will fail, and the response text will be null. </w:t>
-      </w:r>
-    </w:p>
-    <w:p>
-      <w:pPr>
-        <w:pStyle w:val="BodyTextCont"/>
-      </w:pPr>
-      <w:r>
-        <w:t xml:space="preserve">The synchronized “stop and wait” for the completion of </w:t>
-      </w:r>
-      <w:proofErr w:type="spellStart"/>
-      <w:r>
-        <w:rPr>
-          <w:rStyle w:val="CodeInline"/>
-        </w:rPr>
-        <w:t>xmlReq.open</w:t>
-      </w:r>
-      <w:proofErr w:type="spellEnd"/>
-      <w:r>
-        <w:rPr>
-          <w:rStyle w:val="CodeInline"/>
-        </w:rPr>
-        <w:t>()</w:t>
-      </w:r>
-      <w:r>
-        <w:t xml:space="preserve"> function is inefficient and may result in slow loading of the web page. This shortcoming will be addressed in Chapter 4 when you learn about the asynchronous loading of game resources.</w:t>
-      </w:r>
-    </w:p>
-    <w:p>
-      <w:pPr>
-        <w:pStyle w:val="BodyTextCont"/>
-      </w:pPr>
-    </w:p>
-    <w:p>
-      <w:pPr>
-        <w:pStyle w:val="NoteTipCaution"/>
-      </w:pPr>
-      <w:r>
-        <w:rPr>
-          <w:rStyle w:val="Strong"/>
-        </w:rPr>
-        <w:t>Note</w:t>
-      </w:r>
-      <w:r>
-        <w:rPr>
-          <w:rStyle w:val="Strong"/>
-        </w:rPr>
-        <w:t xml:space="preserve"> </w:t>
-      </w:r>
-      <w:proofErr w:type="gramStart"/>
-      <w:r>
-        <w:t>The</w:t>
-      </w:r>
-      <w:proofErr w:type="gramEnd"/>
-      <w:r>
-        <w:t xml:space="preserve"> </w:t>
-      </w:r>
-      <w:proofErr w:type="spellStart"/>
-      <w:r>
-        <w:rPr>
-          <w:rStyle w:val="CodeInline"/>
-        </w:rPr>
-        <w:t>XMLHttpRequest</w:t>
-      </w:r>
-      <w:proofErr w:type="spellEnd"/>
-      <w:r>
-        <w:rPr>
-          <w:rStyle w:val="CodeInline"/>
-        </w:rPr>
-        <w:t>()</w:t>
-      </w:r>
-      <w:r>
-        <w:t xml:space="preserve"> object requires a running web server to fulfill the HTTP get request. This means you will be able to test this project from within the NetBeans IDE. However, unless there is a web server running on your machine, you will not be able to run this project by double-clicking the </w:t>
+        <w:t xml:space="preserve"> object requires a running web server to fulfill the HTTP get request. This means you will be able to test this project from within the </w:t>
+      </w:r>
+      <w:del w:id="1232" w:author="Kelvin Sung" w:date="2021-03-31T18:11:00Z">
+        <w:r>
+          <w:delText>NetBeans IDE</w:delText>
+        </w:r>
+      </w:del>
+      <w:ins w:id="1233" w:author="Kelvin Sung" w:date="2021-03-31T18:11:00Z">
+        <w:r>
+          <w:t xml:space="preserve">Visual Studio Code with the </w:t>
+        </w:r>
+      </w:ins>
+      <w:ins w:id="1234" w:author="Kelvin Sung" w:date="2021-03-31T18:14:00Z">
+        <w:r>
+          <w:t xml:space="preserve">installed </w:t>
+        </w:r>
+        <w:commentRangeStart w:id="1235"/>
+        <w:r>
+          <w:t xml:space="preserve">Go Live </w:t>
+        </w:r>
+      </w:ins>
+      <w:ins w:id="1236" w:author="Kelvin Sung" w:date="2021-03-31T18:11:00Z">
+        <w:r>
+          <w:t>extension</w:t>
+        </w:r>
+      </w:ins>
+      <w:commentRangeEnd w:id="1235"/>
+      <w:ins w:id="1237" w:author="Kelvin Sung" w:date="2021-03-31T18:14:00Z">
+        <w:r>
+          <w:rPr>
+            <w:rStyle w:val="CommentReference"/>
+            <w:rFonts w:asciiTheme="minorHAnsi" w:hAnsiTheme="minorHAnsi"/>
+          </w:rPr>
+          <w:commentReference w:id="1235"/>
+        </w:r>
+      </w:ins>
+      <w:r>
+        <w:t xml:space="preserve">. However, unless there is a web server running on your machine, you will not be able to run this project by double-clicking the </w:t>
       </w:r>
       <w:r>
         <w:rPr>
@@ -17227,7 +17591,7 @@
       <w:pPr>
         <w:pStyle w:val="Figure"/>
       </w:pPr>
-      <w:commentRangeStart w:id="1178"/>
+      <w:commentRangeStart w:id="1238"/>
       <w:r>
         <w:rPr>
           <w:noProof/>
@@ -17278,13 +17642,13 @@
           </wp:inline>
         </w:drawing>
       </w:r>
-      <w:commentRangeEnd w:id="1178"/>
+      <w:commentRangeEnd w:id="1238"/>
       <w:r>
         <w:rPr>
           <w:rStyle w:val="CommentReference"/>
           <w:rFonts w:asciiTheme="minorHAnsi" w:eastAsiaTheme="minorHAnsi" w:hAnsiTheme="minorHAnsi" w:cstheme="minorBidi"/>
         </w:rPr>
-        <w:commentReference w:id="1178"/>
+        <w:commentReference w:id="1238"/>
       </w:r>
     </w:p>
     <w:p>
@@ -17322,7 +17686,7 @@
       <w:r>
         <w:t xml:space="preserve"> </w:t>
       </w:r>
-      <w:bookmarkStart w:id="1179" w:name="_Hlk67886490"/>
+      <w:bookmarkStart w:id="1239" w:name="_Hlk67886490"/>
       <w:proofErr w:type="spellStart"/>
       <w:r>
         <w:rPr>
@@ -17334,11 +17698,11 @@
       <w:r>
         <w:t xml:space="preserve"> </w:t>
       </w:r>
-      <w:bookmarkEnd w:id="1179"/>
+      <w:bookmarkEnd w:id="1239"/>
       <w:r>
         <w:t xml:space="preserve">and </w:t>
       </w:r>
-      <w:bookmarkStart w:id="1180" w:name="_Hlk67886525"/>
+      <w:bookmarkStart w:id="1240" w:name="_Hlk67886525"/>
       <w:proofErr w:type="spellStart"/>
       <w:r>
         <w:rPr>
@@ -17353,7 +17717,7 @@
         </w:rPr>
         <w:t xml:space="preserve"> </w:t>
       </w:r>
-      <w:bookmarkEnd w:id="1180"/>
+      <w:bookmarkEnd w:id="1240"/>
       <w:r>
         <w:t>for simple vertex shader and white fragment shader.</w:t>
       </w:r>
@@ -17366,6 +17730,7 @@
         <w:rPr>
           <w:rStyle w:val="Strong"/>
         </w:rPr>
+        <w:lastRenderedPageBreak/>
         <w:t>Note</w:t>
       </w:r>
       <w:r>
@@ -17401,11 +17766,7 @@
         <w:t>vs</w:t>
       </w:r>
       <w:r>
-        <w:t xml:space="preserve"> in the shader file names signifies that the </w:t>
-      </w:r>
-      <w:r>
-        <w:lastRenderedPageBreak/>
-        <w:t xml:space="preserve">file contains a vertex shader, while </w:t>
+        <w:t xml:space="preserve"> in the shader file names signifies that the file contains a vertex shader, while </w:t>
       </w:r>
       <w:r>
         <w:rPr>
@@ -17421,10 +17782,44 @@
       <w:pPr>
         <w:pStyle w:val="NumList"/>
       </w:pPr>
-      <w:r>
-        <w:t xml:space="preserve">To create the GLSL vertex shader, edit </w:t>
-      </w:r>
-      <w:bookmarkStart w:id="1181" w:name="_Hlk67887450"/>
+      <w:ins w:id="1241" w:author="Kelvin Sung" w:date="2021-03-31T18:21:00Z">
+        <w:r>
+          <w:t>C</w:t>
+        </w:r>
+        <w:r>
+          <w:t>reate the GLSL vertex shader</w:t>
+        </w:r>
+        <w:r>
+          <w:t xml:space="preserve"> source code by </w:t>
+        </w:r>
+      </w:ins>
+      <w:del w:id="1242" w:author="Kelvin Sung" w:date="2021-03-31T18:17:00Z">
+        <w:r>
+          <w:delText xml:space="preserve">To create the GLSL vertex shader, </w:delText>
+        </w:r>
+      </w:del>
+      <w:del w:id="1243" w:author="Kelvin Sung" w:date="2021-03-31T18:18:00Z">
+        <w:r>
+          <w:delText>e</w:delText>
+        </w:r>
+      </w:del>
+      <w:ins w:id="1244" w:author="Kelvin Sung" w:date="2021-03-31T18:21:00Z">
+        <w:r>
+          <w:t>e</w:t>
+        </w:r>
+      </w:ins>
+      <w:r>
+        <w:t>dit</w:t>
+      </w:r>
+      <w:ins w:id="1245" w:author="Kelvin Sung" w:date="2021-03-31T18:21:00Z">
+        <w:r>
+          <w:t>ing</w:t>
+        </w:r>
+      </w:ins>
+      <w:r>
+        <w:t xml:space="preserve"> </w:t>
+      </w:r>
+      <w:bookmarkStart w:id="1246" w:name="_Hlk67887450"/>
       <w:proofErr w:type="spellStart"/>
       <w:r>
         <w:rPr>
@@ -17436,9 +17831,37 @@
       <w:r>
         <w:t xml:space="preserve"> </w:t>
       </w:r>
-      <w:bookmarkEnd w:id="1181"/>
-      <w:r>
-        <w:t xml:space="preserve">to add the existing vertex shader code in the </w:t>
+      <w:bookmarkEnd w:id="1246"/>
+      <w:del w:id="1247" w:author="Kelvin Sung" w:date="2021-03-31T18:22:00Z">
+        <w:r>
+          <w:delText xml:space="preserve">to </w:delText>
+        </w:r>
+      </w:del>
+      <w:ins w:id="1248" w:author="Kelvin Sung" w:date="2021-03-31T18:22:00Z">
+        <w:r>
+          <w:t xml:space="preserve">and </w:t>
+        </w:r>
+      </w:ins>
+      <w:del w:id="1249" w:author="Kelvin Sung" w:date="2021-03-31T18:22:00Z">
+        <w:r>
+          <w:delText xml:space="preserve">add </w:delText>
+        </w:r>
+      </w:del>
+      <w:ins w:id="1250" w:author="Kelvin Sung" w:date="2021-03-31T18:22:00Z">
+        <w:r>
+          <w:t xml:space="preserve">pasting </w:t>
+        </w:r>
+      </w:ins>
+      <w:r>
+        <w:t xml:space="preserve">the </w:t>
+      </w:r>
+      <w:del w:id="1251" w:author="Kelvin Sung" w:date="2021-03-31T18:22:00Z">
+        <w:r>
+          <w:delText xml:space="preserve">existing </w:delText>
+        </w:r>
+      </w:del>
+      <w:r>
+        <w:t xml:space="preserve">vertex shader code in the </w:t>
       </w:r>
       <w:r>
         <w:rPr>
@@ -17453,6 +17876,12 @@
     <w:p>
       <w:pPr>
         <w:pStyle w:val="Code"/>
+        <w:ind w:left="936"/>
+        <w:pPrChange w:id="1252" w:author="Kelvin Sung" w:date="2021-03-31T18:23:00Z">
+          <w:pPr>
+            <w:pStyle w:val="Code"/>
+          </w:pPr>
+        </w:pPrChange>
       </w:pPr>
       <w:r>
         <w:t>attribute vec3 aVertexPosition;  // Vertex shader expects one vertex position</w:t>
@@ -17461,6 +17890,12 @@
     <w:p>
       <w:pPr>
         <w:pStyle w:val="Code"/>
+        <w:ind w:left="936"/>
+        <w:pPrChange w:id="1253" w:author="Kelvin Sung" w:date="2021-03-31T18:23:00Z">
+          <w:pPr>
+            <w:pStyle w:val="Code"/>
+          </w:pPr>
+        </w:pPrChange>
       </w:pPr>
       <w:r>
         <w:t>void main(void) {</w:t>
@@ -17469,6 +17904,12 @@
     <w:p>
       <w:pPr>
         <w:pStyle w:val="Code"/>
+        <w:ind w:left="936"/>
+        <w:pPrChange w:id="1254" w:author="Kelvin Sung" w:date="2021-03-31T18:23:00Z">
+          <w:pPr>
+            <w:pStyle w:val="Code"/>
+          </w:pPr>
+        </w:pPrChange>
       </w:pPr>
       <w:r>
         <w:t xml:space="preserve">    // Convert the vec3 into vec4 for scan conversion and</w:t>
@@ -17477,6 +17918,12 @@
     <w:p>
       <w:pPr>
         <w:pStyle w:val="Code"/>
+        <w:ind w:left="936"/>
+        <w:pPrChange w:id="1255" w:author="Kelvin Sung" w:date="2021-03-31T18:23:00Z">
+          <w:pPr>
+            <w:pStyle w:val="Code"/>
+          </w:pPr>
+        </w:pPrChange>
       </w:pPr>
       <w:r>
         <w:t xml:space="preserve">    // assign to gl_Position to pass the vertex to the fragment shader</w:t>
@@ -17485,6 +17932,12 @@
     <w:p>
       <w:pPr>
         <w:pStyle w:val="Code"/>
+        <w:ind w:left="936"/>
+        <w:pPrChange w:id="1256" w:author="Kelvin Sung" w:date="2021-03-31T18:23:00Z">
+          <w:pPr>
+            <w:pStyle w:val="Code"/>
+          </w:pPr>
+        </w:pPrChange>
       </w:pPr>
       <w:r>
         <w:t xml:space="preserve">    gl_Position = vec4(aVertexPosition, 1.0); </w:t>
@@ -17493,6 +17946,12 @@
     <w:p>
       <w:pPr>
         <w:pStyle w:val="Code"/>
+        <w:ind w:left="936"/>
+        <w:pPrChange w:id="1257" w:author="Kelvin Sung" w:date="2021-03-31T18:23:00Z">
+          <w:pPr>
+            <w:pStyle w:val="Code"/>
+          </w:pPr>
+        </w:pPrChange>
       </w:pPr>
       <w:r>
         <w:t>}</w:t>
@@ -17502,13 +17961,41 @@
       <w:pPr>
         <w:pStyle w:val="NumList"/>
       </w:pPr>
-      <w:r>
-        <w:t>To create the GLSL fragment shader, edit</w:t>
-      </w:r>
+      <w:ins w:id="1258" w:author="Kelvin Sung" w:date="2021-03-31T18:23:00Z">
+        <w:r>
+          <w:t xml:space="preserve">Create </w:t>
+        </w:r>
+      </w:ins>
+      <w:del w:id="1259" w:author="Kelvin Sung" w:date="2021-03-31T18:23:00Z">
+        <w:r>
+          <w:delText xml:space="preserve">To create </w:delText>
+        </w:r>
+      </w:del>
+      <w:r>
+        <w:t>the GLSL fragment shader</w:t>
+      </w:r>
+      <w:ins w:id="1260" w:author="Kelvin Sung" w:date="2021-03-31T18:23:00Z">
+        <w:r>
+          <w:t xml:space="preserve"> source code by</w:t>
+        </w:r>
+      </w:ins>
+      <w:del w:id="1261" w:author="Kelvin Sung" w:date="2021-03-31T18:23:00Z">
+        <w:r>
+          <w:delText>,</w:delText>
+        </w:r>
+      </w:del>
+      <w:r>
+        <w:t xml:space="preserve"> edit</w:t>
+      </w:r>
+      <w:ins w:id="1262" w:author="Kelvin Sung" w:date="2021-03-31T18:23:00Z">
+        <w:r>
+          <w:t>ing</w:t>
+        </w:r>
+      </w:ins>
       <w:r>
         <w:t xml:space="preserve"> </w:t>
       </w:r>
-      <w:bookmarkStart w:id="1182" w:name="_Hlk67887294"/>
+      <w:bookmarkStart w:id="1263" w:name="_Hlk67887294"/>
       <w:proofErr w:type="spellStart"/>
       <w:r>
         <w:rPr>
@@ -17520,9 +18007,19 @@
       <w:r>
         <w:t xml:space="preserve"> </w:t>
       </w:r>
-      <w:bookmarkEnd w:id="1182"/>
-      <w:r>
-        <w:t xml:space="preserve">to add the fragment shader code in the </w:t>
+      <w:bookmarkEnd w:id="1263"/>
+      <w:del w:id="1264" w:author="Kelvin Sung" w:date="2021-03-31T18:23:00Z">
+        <w:r>
+          <w:delText xml:space="preserve">to add </w:delText>
+        </w:r>
+      </w:del>
+      <w:ins w:id="1265" w:author="Kelvin Sung" w:date="2021-03-31T18:23:00Z">
+        <w:r>
+          <w:t xml:space="preserve">and pasting </w:t>
+        </w:r>
+      </w:ins>
+      <w:r>
+        <w:t xml:space="preserve">the fragment shader code in the </w:t>
       </w:r>
       <w:r>
         <w:rPr>
@@ -17537,6 +18034,12 @@
     <w:p>
       <w:pPr>
         <w:pStyle w:val="Code"/>
+        <w:ind w:left="936"/>
+        <w:pPrChange w:id="1266" w:author="Kelvin Sung" w:date="2021-03-31T18:24:00Z">
+          <w:pPr>
+            <w:pStyle w:val="Code"/>
+          </w:pPr>
+        </w:pPrChange>
       </w:pPr>
       <w:r>
         <w:t xml:space="preserve">precision mediump float; </w:t>
@@ -17549,6 +18052,12 @@
     <w:p>
       <w:pPr>
         <w:pStyle w:val="Code"/>
+        <w:ind w:left="936"/>
+        <w:pPrChange w:id="1267" w:author="Kelvin Sung" w:date="2021-03-31T18:24:00Z">
+          <w:pPr>
+            <w:pStyle w:val="Code"/>
+          </w:pPr>
+        </w:pPrChange>
       </w:pPr>
       <w:r>
         <w:t>void main(void) {</w:t>
@@ -17557,6 +18066,12 @@
     <w:p>
       <w:pPr>
         <w:pStyle w:val="Code"/>
+        <w:ind w:left="936"/>
+        <w:pPrChange w:id="1268" w:author="Kelvin Sung" w:date="2021-03-31T18:24:00Z">
+          <w:pPr>
+            <w:pStyle w:val="Code"/>
+          </w:pPr>
+        </w:pPrChange>
       </w:pPr>
       <w:r>
         <w:t xml:space="preserve">    // for every pixel called (within the square) sets</w:t>
@@ -17565,6 +18080,12 @@
     <w:p>
       <w:pPr>
         <w:pStyle w:val="Code"/>
+        <w:ind w:left="936"/>
+        <w:pPrChange w:id="1269" w:author="Kelvin Sung" w:date="2021-03-31T18:24:00Z">
+          <w:pPr>
+            <w:pStyle w:val="Code"/>
+          </w:pPr>
+        </w:pPrChange>
       </w:pPr>
       <w:r>
         <w:t xml:space="preserve">    // constant color white with alpha-channel value of 1.0</w:t>
@@ -17573,6 +18094,12 @@
     <w:p>
       <w:pPr>
         <w:pStyle w:val="Code"/>
+        <w:ind w:left="936"/>
+        <w:pPrChange w:id="1270" w:author="Kelvin Sung" w:date="2021-03-31T18:24:00Z">
+          <w:pPr>
+            <w:pStyle w:val="Code"/>
+          </w:pPr>
+        </w:pPrChange>
       </w:pPr>
       <w:r>
         <w:t xml:space="preserve">    gl_FragColor = vec4(1.0, 1.0, 1.0, 1.0);</w:t>
@@ -17581,6 +18108,12 @@
     <w:p>
       <w:pPr>
         <w:pStyle w:val="Code"/>
+        <w:ind w:left="936"/>
+        <w:pPrChange w:id="1271" w:author="Kelvin Sung" w:date="2021-03-31T18:24:00Z">
+          <w:pPr>
+            <w:pStyle w:val="Code"/>
+          </w:pPr>
+        </w:pPrChange>
       </w:pPr>
       <w:r>
         <w:t>}</w:t>
@@ -17620,12 +18153,40 @@
         </w:numPr>
       </w:pPr>
       <w:r>
-        <w:t>Remove all the GLSL shader code from index.html, such that this file becomes as follows:</w:t>
-      </w:r>
-    </w:p>
-    <w:p>
-      <w:pPr>
-        <w:pStyle w:val="Code"/>
+        <w:t xml:space="preserve">Remove all the GLSL shader code from </w:t>
+      </w:r>
+      <w:r>
+        <w:rPr>
+          <w:rStyle w:val="CodeInline"/>
+          <w:rPrChange w:id="1272" w:author="Kelvin Sung" w:date="2021-03-31T18:24:00Z">
+            <w:rPr/>
+          </w:rPrChange>
+        </w:rPr>
+        <w:t>index.html</w:t>
+      </w:r>
+      <w:r>
+        <w:t>, such that this file becomes as follows</w:t>
+      </w:r>
+      <w:ins w:id="1273" w:author="Kelvin Sung" w:date="2021-03-31T18:25:00Z">
+        <w:r>
+          <w:t>.</w:t>
+        </w:r>
+      </w:ins>
+      <w:del w:id="1274" w:author="Kelvin Sung" w:date="2021-03-31T18:25:00Z">
+        <w:r>
+          <w:delText>:</w:delText>
+        </w:r>
+      </w:del>
+    </w:p>
+    <w:p>
+      <w:pPr>
+        <w:pStyle w:val="Code"/>
+        <w:ind w:left="936"/>
+        <w:pPrChange w:id="1275" w:author="Kelvin Sung" w:date="2021-03-31T18:25:00Z">
+          <w:pPr>
+            <w:pStyle w:val="Code"/>
+          </w:pPr>
+        </w:pPrChange>
       </w:pPr>
       <w:r>
         <w:t>&lt;!DOCTYPE html&gt;</w:t>
@@ -17634,6 +18195,12 @@
     <w:p>
       <w:pPr>
         <w:pStyle w:val="Code"/>
+        <w:ind w:left="936"/>
+        <w:pPrChange w:id="1276" w:author="Kelvin Sung" w:date="2021-03-31T18:25:00Z">
+          <w:pPr>
+            <w:pStyle w:val="Code"/>
+          </w:pPr>
+        </w:pPrChange>
       </w:pPr>
       <w:r>
         <w:t>&lt;html&gt;</w:t>
@@ -17642,6 +18209,12 @@
     <w:p>
       <w:pPr>
         <w:pStyle w:val="Code"/>
+        <w:ind w:left="936"/>
+        <w:pPrChange w:id="1277" w:author="Kelvin Sung" w:date="2021-03-31T18:25:00Z">
+          <w:pPr>
+            <w:pStyle w:val="Code"/>
+          </w:pPr>
+        </w:pPrChange>
       </w:pPr>
       <w:r>
         <w:t xml:space="preserve">    &lt;head&gt;</w:t>
@@ -17650,6 +18223,12 @@
     <w:p>
       <w:pPr>
         <w:pStyle w:val="Code"/>
+        <w:ind w:left="936"/>
+        <w:pPrChange w:id="1278" w:author="Kelvin Sung" w:date="2021-03-31T18:25:00Z">
+          <w:pPr>
+            <w:pStyle w:val="Code"/>
+          </w:pPr>
+        </w:pPrChange>
       </w:pPr>
       <w:r>
         <w:t xml:space="preserve">        &lt;title&gt;Example 2.5: The Shader Source File Project&lt;/title&gt;</w:t>
@@ -17658,6 +18237,12 @@
     <w:p>
       <w:pPr>
         <w:pStyle w:val="Code"/>
+        <w:ind w:left="936"/>
+        <w:pPrChange w:id="1279" w:author="Kelvin Sung" w:date="2021-03-31T18:25:00Z">
+          <w:pPr>
+            <w:pStyle w:val="Code"/>
+          </w:pPr>
+        </w:pPrChange>
       </w:pPr>
       <w:r>
         <w:t xml:space="preserve">        &lt;link rel ="icon" type ="image/x-icon" href="./favicon.png"&gt;</w:t>
@@ -17666,6 +18251,12 @@
     <w:p>
       <w:pPr>
         <w:pStyle w:val="Code"/>
+        <w:ind w:left="936"/>
+        <w:pPrChange w:id="1280" w:author="Kelvin Sung" w:date="2021-03-31T18:25:00Z">
+          <w:pPr>
+            <w:pStyle w:val="Code"/>
+          </w:pPr>
+        </w:pPrChange>
       </w:pPr>
       <w:r>
         <w:t xml:space="preserve">        &lt;!-- the following says there are javascript source code contained in </w:t>
@@ -17674,6 +18265,12 @@
     <w:p>
       <w:pPr>
         <w:pStyle w:val="Code"/>
+        <w:ind w:left="936"/>
+        <w:pPrChange w:id="1281" w:author="Kelvin Sung" w:date="2021-03-31T18:25:00Z">
+          <w:pPr>
+            <w:pStyle w:val="Code"/>
+          </w:pPr>
+        </w:pPrChange>
       </w:pPr>
       <w:r>
         <w:t xml:space="preserve">             the external source files</w:t>
@@ -17682,6 +18279,12 @@
     <w:p>
       <w:pPr>
         <w:pStyle w:val="Code"/>
+        <w:ind w:left="936"/>
+        <w:pPrChange w:id="1282" w:author="Kelvin Sung" w:date="2021-03-31T18:25:00Z">
+          <w:pPr>
+            <w:pStyle w:val="Code"/>
+          </w:pPr>
+        </w:pPrChange>
       </w:pPr>
       <w:r>
         <w:t xml:space="preserve">        --&gt;</w:t>
@@ -17690,14 +18293,27 @@
     <w:p>
       <w:pPr>
         <w:pStyle w:val="Code"/>
-      </w:pPr>
-      <w:r>
+        <w:ind w:left="936"/>
+        <w:pPrChange w:id="1283" w:author="Kelvin Sung" w:date="2021-03-31T18:25:00Z">
+          <w:pPr>
+            <w:pStyle w:val="Code"/>
+          </w:pPr>
+        </w:pPrChange>
+      </w:pPr>
+      <w:r>
+        <w:lastRenderedPageBreak/>
         <w:t xml:space="preserve">        &lt;!-- Client game code --&gt;</w:t>
       </w:r>
     </w:p>
     <w:p>
       <w:pPr>
         <w:pStyle w:val="Code"/>
+        <w:ind w:left="936"/>
+        <w:pPrChange w:id="1284" w:author="Kelvin Sung" w:date="2021-03-31T18:25:00Z">
+          <w:pPr>
+            <w:pStyle w:val="Code"/>
+          </w:pPr>
+        </w:pPrChange>
       </w:pPr>
       <w:r>
         <w:t xml:space="preserve">        &lt;script type="module" src="./src/my_game/my_game.js"&gt;&lt;/script&gt;</w:t>
@@ -17706,6 +18322,12 @@
     <w:p>
       <w:pPr>
         <w:pStyle w:val="Code"/>
+        <w:ind w:left="936"/>
+        <w:pPrChange w:id="1285" w:author="Kelvin Sung" w:date="2021-03-31T18:25:00Z">
+          <w:pPr>
+            <w:pStyle w:val="Code"/>
+          </w:pPr>
+        </w:pPrChange>
       </w:pPr>
       <w:r>
         <w:t xml:space="preserve">    &lt;/head&gt;</w:t>
@@ -17714,11 +18336,23 @@
     <w:p>
       <w:pPr>
         <w:pStyle w:val="Code"/>
-      </w:pPr>
-    </w:p>
-    <w:p>
-      <w:pPr>
-        <w:pStyle w:val="Code"/>
+        <w:ind w:left="936"/>
+        <w:pPrChange w:id="1286" w:author="Kelvin Sung" w:date="2021-03-31T18:25:00Z">
+          <w:pPr>
+            <w:pStyle w:val="Code"/>
+          </w:pPr>
+        </w:pPrChange>
+      </w:pPr>
+    </w:p>
+    <w:p>
+      <w:pPr>
+        <w:pStyle w:val="Code"/>
+        <w:ind w:left="936"/>
+        <w:pPrChange w:id="1287" w:author="Kelvin Sung" w:date="2021-03-31T18:25:00Z">
+          <w:pPr>
+            <w:pStyle w:val="Code"/>
+          </w:pPr>
+        </w:pPrChange>
       </w:pPr>
       <w:r>
         <w:t xml:space="preserve">    &lt;body&gt;</w:t>
@@ -17727,6 +18361,12 @@
     <w:p>
       <w:pPr>
         <w:pStyle w:val="Code"/>
+        <w:ind w:left="936"/>
+        <w:pPrChange w:id="1288" w:author="Kelvin Sung" w:date="2021-03-31T18:25:00Z">
+          <w:pPr>
+            <w:pStyle w:val="Code"/>
+          </w:pPr>
+        </w:pPrChange>
       </w:pPr>
       <w:r>
         <w:t xml:space="preserve">        &lt;canvas id="GLCanvas" width="640" height="480"&gt;</w:t>
@@ -17735,6 +18375,12 @@
     <w:p>
       <w:pPr>
         <w:pStyle w:val="Code"/>
+        <w:ind w:left="936"/>
+        <w:pPrChange w:id="1289" w:author="Kelvin Sung" w:date="2021-03-31T18:25:00Z">
+          <w:pPr>
+            <w:pStyle w:val="Code"/>
+          </w:pPr>
+        </w:pPrChange>
       </w:pPr>
       <w:r>
         <w:t xml:space="preserve">            &lt;!-- GLCanvas is the area we will draw in: a 640x480 area. --&gt;</w:t>
@@ -17743,6 +18389,12 @@
     <w:p>
       <w:pPr>
         <w:pStyle w:val="Code"/>
+        <w:ind w:left="936"/>
+        <w:pPrChange w:id="1290" w:author="Kelvin Sung" w:date="2021-03-31T18:25:00Z">
+          <w:pPr>
+            <w:pStyle w:val="Code"/>
+          </w:pPr>
+        </w:pPrChange>
       </w:pPr>
       <w:r>
         <w:t xml:space="preserve">            Your browser does not support the HTML5 canvas.</w:t>
@@ -17751,6 +18403,12 @@
     <w:p>
       <w:pPr>
         <w:pStyle w:val="Code"/>
+        <w:ind w:left="936"/>
+        <w:pPrChange w:id="1291" w:author="Kelvin Sung" w:date="2021-03-31T18:25:00Z">
+          <w:pPr>
+            <w:pStyle w:val="Code"/>
+          </w:pPr>
+        </w:pPrChange>
       </w:pPr>
       <w:r>
         <w:t xml:space="preserve">            &lt;!-- this message will show only if WebGL clearing failed --&gt;</w:t>
@@ -17759,6 +18417,12 @@
     <w:p>
       <w:pPr>
         <w:pStyle w:val="Code"/>
+        <w:ind w:left="936"/>
+        <w:pPrChange w:id="1292" w:author="Kelvin Sung" w:date="2021-03-31T18:25:00Z">
+          <w:pPr>
+            <w:pStyle w:val="Code"/>
+          </w:pPr>
+        </w:pPrChange>
       </w:pPr>
       <w:r>
         <w:t xml:space="preserve">        &lt;/canvas&gt;</w:t>
@@ -17767,6 +18431,12 @@
     <w:p>
       <w:pPr>
         <w:pStyle w:val="Code"/>
+        <w:ind w:left="936"/>
+        <w:pPrChange w:id="1293" w:author="Kelvin Sung" w:date="2021-03-31T18:25:00Z">
+          <w:pPr>
+            <w:pStyle w:val="Code"/>
+          </w:pPr>
+        </w:pPrChange>
       </w:pPr>
       <w:r>
         <w:t xml:space="preserve">    &lt;/body&gt;</w:t>
@@ -17775,6 +18445,12 @@
     <w:p>
       <w:pPr>
         <w:pStyle w:val="Code"/>
+        <w:ind w:left="936"/>
+        <w:pPrChange w:id="1294" w:author="Kelvin Sung" w:date="2021-03-31T18:25:00Z">
+          <w:pPr>
+            <w:pStyle w:val="Code"/>
+          </w:pPr>
+        </w:pPrChange>
       </w:pPr>
       <w:r>
         <w:t>&lt;/html&gt;</w:t>
@@ -17783,6 +18459,10 @@
     <w:p>
       <w:pPr>
         <w:pStyle w:val="BodyTextFirst"/>
+        <w:ind w:left="936"/>
+        <w:rPr>
+          <w:ins w:id="1295" w:author="Kelvin Sung" w:date="2021-03-31T18:30:00Z"/>
+        </w:rPr>
       </w:pPr>
       <w:r>
         <w:t xml:space="preserve">Notice that </w:t>
@@ -17796,9 +18476,16 @@
       <w:r>
         <w:t xml:space="preserve"> no longer contains any GLSL shader</w:t>
       </w:r>
-      <w:r>
-        <w:t>s</w:t>
-      </w:r>
+      <w:ins w:id="1296" w:author="Kelvin Sung" w:date="2021-03-31T18:25:00Z">
+        <w:r>
+          <w:t xml:space="preserve"> code</w:t>
+        </w:r>
+      </w:ins>
+      <w:del w:id="1297" w:author="Kelvin Sung" w:date="2021-03-31T18:25:00Z">
+        <w:r>
+          <w:delText>s</w:delText>
+        </w:r>
+      </w:del>
       <w:r>
         <w:t xml:space="preserve"> and only a single </w:t>
       </w:r>
@@ -17829,17 +18516,66 @@
       <w:r>
         <w:t xml:space="preserve"> file can properly be considered as representing the web page </w:t>
       </w:r>
-      <w:r>
-        <w:t>thusly,</w:t>
-      </w:r>
-      <w:r>
-        <w:t xml:space="preserve"> you will not need to edit it to modify </w:t>
-      </w:r>
-      <w:r>
-        <w:t>your</w:t>
-      </w:r>
-      <w:r>
-        <w:t xml:space="preserve"> shader</w:t>
+      <w:del w:id="1298" w:author="Kelvin Sung" w:date="2021-03-31T18:26:00Z">
+        <w:r>
+          <w:delText>thusly,</w:delText>
+        </w:r>
+      </w:del>
+      <w:ins w:id="1299" w:author="Kelvin Sung" w:date="2021-03-31T18:26:00Z">
+        <w:r>
+          <w:t>where</w:t>
+        </w:r>
+      </w:ins>
+      <w:r>
+        <w:t xml:space="preserve"> you </w:t>
+      </w:r>
+      <w:del w:id="1300" w:author="Kelvin Sung" w:date="2021-03-31T18:26:00Z">
+        <w:r>
+          <w:delText xml:space="preserve">will </w:delText>
+        </w:r>
+      </w:del>
+      <w:ins w:id="1301" w:author="Kelvin Sung" w:date="2021-03-31T18:26:00Z">
+        <w:r>
+          <w:t xml:space="preserve">do </w:t>
+        </w:r>
+      </w:ins>
+      <w:r>
+        <w:t xml:space="preserve">not need to edit </w:t>
+      </w:r>
+      <w:del w:id="1302" w:author="Kelvin Sung" w:date="2021-03-31T18:26:00Z">
+        <w:r>
+          <w:delText xml:space="preserve">it </w:delText>
+        </w:r>
+      </w:del>
+      <w:ins w:id="1303" w:author="Kelvin Sung" w:date="2021-03-31T18:26:00Z">
+        <w:r>
+          <w:t>this</w:t>
+        </w:r>
+        <w:r>
+          <w:t xml:space="preserve"> </w:t>
+        </w:r>
+        <w:r>
+          <w:t xml:space="preserve">file </w:t>
+        </w:r>
+      </w:ins>
+      <w:r>
+        <w:t xml:space="preserve">to modify </w:t>
+      </w:r>
+      <w:del w:id="1304" w:author="Kelvin Sung" w:date="2021-03-31T18:26:00Z">
+        <w:r>
+          <w:delText>your</w:delText>
+        </w:r>
+        <w:r>
+          <w:delText xml:space="preserve"> </w:delText>
+        </w:r>
+      </w:del>
+      <w:ins w:id="1305" w:author="Kelvin Sung" w:date="2021-03-31T18:26:00Z">
+        <w:r>
+          <w:t xml:space="preserve">the </w:t>
+        </w:r>
+      </w:ins>
+      <w:r>
+        <w:t>shader</w:t>
       </w:r>
       <w:r>
         <w:t>s from now on</w:t>
@@ -17847,204 +18583,479 @@
       <w:r>
         <w:t>.</w:t>
       </w:r>
+    </w:p>
+    <w:p>
+      <w:pPr>
+        <w:pStyle w:val="NumList"/>
+        <w:numPr>
+          <w:ilvl w:val="0"/>
+          <w:numId w:val="13"/>
+        </w:numPr>
+        <w:tabs>
+          <w:tab w:val="left" w:pos="216"/>
+        </w:tabs>
+        <w:spacing w:after="160" w:line="260" w:lineRule="exact"/>
+        <w:ind w:right="864"/>
+        <w:rPr>
+          <w:ins w:id="1306" w:author="Kelvin Sung" w:date="2021-03-31T18:31:00Z"/>
+        </w:rPr>
+      </w:pPr>
+      <w:ins w:id="1307" w:author="Kelvin Sung" w:date="2021-03-31T18:31:00Z">
+        <w:r>
+          <w:t xml:space="preserve">Modify </w:t>
+        </w:r>
+      </w:ins>
+      <w:ins w:id="1308" w:author="Kelvin Sung" w:date="2021-03-31T18:32:00Z">
+        <w:r>
+          <w:t xml:space="preserve">the </w:t>
+        </w:r>
+      </w:ins>
+      <w:proofErr w:type="spellStart"/>
+      <w:ins w:id="1309" w:author="Kelvin Sung" w:date="2021-03-31T18:33:00Z">
+        <w:r>
+          <w:rPr>
+            <w:rStyle w:val="CodeInline"/>
+            <w:rPrChange w:id="1310" w:author="Kelvin Sung" w:date="2021-03-31T18:33:00Z">
+              <w:rPr/>
+            </w:rPrChange>
+          </w:rPr>
+          <w:t>createShader</w:t>
+        </w:r>
+        <w:proofErr w:type="spellEnd"/>
+        <w:r>
+          <w:rPr>
+            <w:rStyle w:val="CodeInline"/>
+            <w:rPrChange w:id="1311" w:author="Kelvin Sung" w:date="2021-03-31T18:33:00Z">
+              <w:rPr/>
+            </w:rPrChange>
+          </w:rPr>
+          <w:t>()</w:t>
+        </w:r>
+        <w:r>
+          <w:t xml:space="preserve"> function in </w:t>
+        </w:r>
+      </w:ins>
+      <w:ins w:id="1312" w:author="Kelvin Sung" w:date="2021-03-31T18:32:00Z">
+        <w:r>
+          <w:rPr>
+            <w:rStyle w:val="CodeInline"/>
+            <w:rPrChange w:id="1313" w:author="Kelvin Sung" w:date="2021-03-31T18:32:00Z">
+              <w:rPr/>
+            </w:rPrChange>
+          </w:rPr>
+          <w:t>core.js</w:t>
+        </w:r>
+      </w:ins>
+      <w:ins w:id="1314" w:author="Kelvin Sung" w:date="2021-03-31T18:31:00Z">
+        <w:r>
+          <w:t xml:space="preserve"> to load the shader files instead of HTML element IDs. </w:t>
+        </w:r>
+      </w:ins>
+    </w:p>
+    <w:p>
+      <w:pPr>
+        <w:pStyle w:val="Code"/>
+        <w:ind w:left="936"/>
+        <w:rPr>
+          <w:ins w:id="1315" w:author="Kelvin Sung" w:date="2021-03-31T18:34:00Z"/>
+        </w:rPr>
+        <w:pPrChange w:id="1316" w:author="Kelvin Sung" w:date="2021-03-31T18:35:00Z">
+          <w:pPr>
+            <w:pStyle w:val="NumList"/>
+            <w:numPr>
+              <w:numId w:val="0"/>
+            </w:numPr>
+            <w:tabs>
+              <w:tab w:val="clear" w:pos="936"/>
+              <w:tab w:val="left" w:pos="216"/>
+            </w:tabs>
+            <w:spacing w:after="160" w:line="260" w:lineRule="exact"/>
+            <w:ind w:right="864"/>
+          </w:pPr>
+        </w:pPrChange>
+      </w:pPr>
+      <w:ins w:id="1317" w:author="Kelvin Sung" w:date="2021-03-31T18:32:00Z">
+        <w:r>
+          <w:t xml:space="preserve">function </w:t>
+        </w:r>
+        <w:proofErr w:type="spellStart"/>
+        <w:r>
+          <w:t>createShader</w:t>
+        </w:r>
+        <w:proofErr w:type="spellEnd"/>
+        <w:r>
+          <w:t>() {</w:t>
+        </w:r>
+      </w:ins>
+    </w:p>
+    <w:p>
+      <w:pPr>
+        <w:pStyle w:val="Code"/>
+        <w:ind w:left="936"/>
+        <w:rPr>
+          <w:ins w:id="1318" w:author="Kelvin Sung" w:date="2021-03-31T18:32:00Z"/>
+        </w:rPr>
+        <w:pPrChange w:id="1319" w:author="Kelvin Sung" w:date="2021-03-31T18:35:00Z">
+          <w:pPr>
+            <w:pStyle w:val="NumList"/>
+            <w:numPr>
+              <w:numId w:val="13"/>
+            </w:numPr>
+          </w:pPr>
+        </w:pPrChange>
+      </w:pPr>
+      <w:ins w:id="1320" w:author="Kelvin Sung" w:date="2021-03-31T18:34:00Z">
+        <w:r>
+          <w:t xml:space="preserve">    </w:t>
+        </w:r>
+      </w:ins>
+      <w:ins w:id="1321" w:author="Kelvin Sung" w:date="2021-03-31T18:32:00Z">
+        <w:r>
+          <w:t>mShader = new SimpleShader(</w:t>
+        </w:r>
+      </w:ins>
+    </w:p>
+    <w:p>
+      <w:pPr>
+        <w:pStyle w:val="Code"/>
+        <w:ind w:left="936"/>
+        <w:rPr>
+          <w:ins w:id="1322" w:author="Kelvin Sung" w:date="2021-03-31T18:32:00Z"/>
+        </w:rPr>
+        <w:pPrChange w:id="1323" w:author="Kelvin Sung" w:date="2021-03-31T18:35:00Z">
+          <w:pPr>
+            <w:pStyle w:val="NumList"/>
+            <w:numPr>
+              <w:numId w:val="13"/>
+            </w:numPr>
+          </w:pPr>
+        </w:pPrChange>
+      </w:pPr>
+      <w:ins w:id="1324" w:author="Kelvin Sung" w:date="2021-03-31T18:32:00Z">
+        <w:r>
+          <w:t xml:space="preserve">    </w:t>
+        </w:r>
+      </w:ins>
+      <w:ins w:id="1325" w:author="Kelvin Sung" w:date="2021-03-31T18:34:00Z">
+        <w:r>
+          <w:t xml:space="preserve"> </w:t>
+        </w:r>
+      </w:ins>
+      <w:ins w:id="1326" w:author="Kelvin Sung" w:date="2021-03-31T18:32:00Z">
+        <w:r>
+          <w:t xml:space="preserve">  </w:t>
+        </w:r>
+      </w:ins>
+      <w:ins w:id="1327" w:author="Kelvin Sung" w:date="2021-03-31T18:34:00Z">
+        <w:r>
+          <w:t xml:space="preserve"> </w:t>
+        </w:r>
+      </w:ins>
+      <w:ins w:id="1328" w:author="Kelvin Sung" w:date="2021-03-31T18:32:00Z">
+        <w:r>
+          <w:t xml:space="preserve">"src/glsl_shaders/simple_vs.glsl", </w:t>
+        </w:r>
+      </w:ins>
+      <w:ins w:id="1329" w:author="Kelvin Sung" w:date="2021-03-31T18:34:00Z">
+        <w:r>
+          <w:t xml:space="preserve"> </w:t>
+        </w:r>
+      </w:ins>
+      <w:ins w:id="1330" w:author="Kelvin Sung" w:date="2021-03-31T18:32:00Z">
+        <w:r>
+          <w:t xml:space="preserve">     // Path to the VertexShader </w:t>
+        </w:r>
+      </w:ins>
+    </w:p>
+    <w:p>
+      <w:pPr>
+        <w:pStyle w:val="Code"/>
+        <w:ind w:left="936"/>
+        <w:rPr>
+          <w:ins w:id="1331" w:author="Kelvin Sung" w:date="2021-03-31T18:32:00Z"/>
+        </w:rPr>
+        <w:pPrChange w:id="1332" w:author="Kelvin Sung" w:date="2021-03-31T18:35:00Z">
+          <w:pPr>
+            <w:pStyle w:val="NumList"/>
+            <w:numPr>
+              <w:numId w:val="13"/>
+            </w:numPr>
+          </w:pPr>
+        </w:pPrChange>
+      </w:pPr>
+      <w:ins w:id="1333" w:author="Kelvin Sung" w:date="2021-03-31T18:32:00Z">
+        <w:r>
+          <w:t xml:space="preserve">        "src/glsl_shaders/white_fs.glsl");       // Path to the FragmentShader</w:t>
+        </w:r>
+      </w:ins>
+    </w:p>
+    <w:p>
+      <w:pPr>
+        <w:pStyle w:val="Code"/>
+        <w:ind w:left="936"/>
+        <w:pPrChange w:id="1334" w:author="Kelvin Sung" w:date="2021-03-31T18:35:00Z">
+          <w:pPr>
+            <w:pStyle w:val="BodyTextFirst"/>
+          </w:pPr>
+        </w:pPrChange>
+      </w:pPr>
+      <w:ins w:id="1335" w:author="Kelvin Sung" w:date="2021-03-31T18:32:00Z">
+        <w:r>
+          <w:t>}</w:t>
+        </w:r>
+      </w:ins>
+      <w:ins w:id="1336" w:author="Kelvin Sung" w:date="2021-03-31T18:31:00Z">
+        <w:r>
+          <w:fldChar w:fldCharType="begin"/>
+        </w:r>
+        <w:r>
+          <w:instrText xml:space="preserve"> XE "</w:instrText>
+        </w:r>
+        <w:r>
+          <w:instrText>Shader Source Files Project:HTML Code cleaning up</w:instrText>
+        </w:r>
+        <w:r>
+          <w:instrText xml:space="preserve">" </w:instrText>
+        </w:r>
+        <w:r>
+          <w:fldChar w:fldCharType="end"/>
+        </w:r>
+      </w:ins>
+      <w:del w:id="1337" w:author="Kelvin Sung" w:date="2021-03-31T18:35:00Z">
+        <w:r>
+          <w:delText xml:space="preserve"> </w:delText>
+        </w:r>
+      </w:del>
+    </w:p>
+    <w:p>
+      <w:pPr>
+        <w:pStyle w:val="Heading2"/>
+      </w:pPr>
+      <w:r>
+        <w:t>Source Code Organization</w:t>
+      </w:r>
+    </w:p>
+    <w:p>
+      <w:pPr>
+        <w:pStyle w:val="BodyTextFirst"/>
+      </w:pPr>
+      <w:r>
+        <w:t>The separation of logical components in the engine source code has progressed to the following state:</w:t>
+      </w:r>
+    </w:p>
+    <w:p>
+      <w:pPr>
+        <w:pStyle w:val="Bullet"/>
+      </w:pPr>
+      <w:r>
+        <w:rPr>
+          <w:rStyle w:val="CodeInline"/>
+        </w:rPr>
+        <w:t>index.html</w:t>
+      </w:r>
+      <w:r>
+        <w:t>: This is the file that contains the HTML code that defines the canvas on the web page for the game and loads all of the source code for your game.</w:t>
+      </w:r>
+    </w:p>
+    <w:p>
+      <w:pPr>
+        <w:pStyle w:val="Bullet"/>
+      </w:pPr>
+      <w:proofErr w:type="spellStart"/>
+      <w:r>
+        <w:rPr>
+          <w:rStyle w:val="CodeInline"/>
+        </w:rPr>
+        <w:t>src</w:t>
+      </w:r>
+      <w:proofErr w:type="spellEnd"/>
+      <w:r>
+        <w:rPr>
+          <w:rStyle w:val="CodeInline"/>
+        </w:rPr>
+        <w:t>/</w:t>
+      </w:r>
+      <w:proofErr w:type="spellStart"/>
+      <w:r>
+        <w:rPr>
+          <w:rStyle w:val="CodeInline"/>
+        </w:rPr>
+        <w:t>glsl_shaders</w:t>
+      </w:r>
+      <w:proofErr w:type="spellEnd"/>
+      <w:r>
+        <w:t xml:space="preserve">: This is the folder that contains all the GLSL </w:t>
+      </w:r>
+      <w:ins w:id="1338" w:author="Kelvin Sung" w:date="2021-03-31T18:27:00Z">
+        <w:r>
+          <w:t xml:space="preserve">shader </w:t>
+        </w:r>
+      </w:ins>
+      <w:r>
+        <w:t xml:space="preserve">source code files that </w:t>
+      </w:r>
+      <w:del w:id="1339" w:author="Kelvin Sung" w:date="2021-03-31T18:27:00Z">
+        <w:r>
+          <w:delText xml:space="preserve">shade </w:delText>
+        </w:r>
+      </w:del>
+      <w:ins w:id="1340" w:author="Kelvin Sung" w:date="2021-03-31T18:27:00Z">
+        <w:r>
+          <w:t xml:space="preserve">draws </w:t>
+        </w:r>
+      </w:ins>
+      <w:r>
+        <w:t>the elements of your game.</w:t>
+      </w:r>
+    </w:p>
+    <w:p>
+      <w:pPr>
+        <w:pStyle w:val="Bullet"/>
+      </w:pPr>
+      <w:proofErr w:type="spellStart"/>
+      <w:r>
+        <w:rPr>
+          <w:rStyle w:val="CodeInline"/>
+        </w:rPr>
+        <w:t>src</w:t>
+      </w:r>
+      <w:proofErr w:type="spellEnd"/>
+      <w:r>
+        <w:rPr>
+          <w:rStyle w:val="CodeInline"/>
+        </w:rPr>
+        <w:t>/engine</w:t>
+      </w:r>
+      <w:r>
+        <w:t>: This is the folder that contains all the source code for your game engine.</w:t>
+      </w:r>
+    </w:p>
+    <w:p>
+      <w:pPr>
+        <w:pStyle w:val="Bullet"/>
+      </w:pPr>
+      <w:proofErr w:type="spellStart"/>
+      <w:r>
+        <w:rPr>
+          <w:rStyle w:val="CodeInline"/>
+        </w:rPr>
+        <w:t>src</w:t>
+      </w:r>
+      <w:proofErr w:type="spellEnd"/>
+      <w:r>
+        <w:rPr>
+          <w:rStyle w:val="CodeInline"/>
+        </w:rPr>
+        <w:t>/</w:t>
+      </w:r>
+      <w:proofErr w:type="spellStart"/>
+      <w:r>
+        <w:rPr>
+          <w:rStyle w:val="CodeInline"/>
+        </w:rPr>
+        <w:t>my_game</w:t>
+      </w:r>
+      <w:proofErr w:type="spellEnd"/>
+      <w:r>
+        <w:t>: This is the client folder that contains the source code for the actual game.</w:t>
+      </w:r>
+    </w:p>
+    <w:p>
+      <w:pPr>
+        <w:pStyle w:val="Heading1"/>
+      </w:pPr>
+      <w:r>
+        <w:lastRenderedPageBreak/>
+        <w:t>Changing the Shader and Controlling the Color</w:t>
+      </w:r>
+    </w:p>
+    <w:p>
+      <w:pPr>
+        <w:pStyle w:val="BodyTextFirst"/>
+      </w:pPr>
+      <w:r>
+        <w:t xml:space="preserve">With GLSL shaders being stored in separate source code files, it is now possible to edit or replace the shaders with relatively minor changes to the rest of the source code. The next project demonstrates this convenience by replacing the restrictive constant white color fragment shader, </w:t>
+      </w:r>
+      <w:bookmarkStart w:id="1341" w:name="_Hlk67887431"/>
+      <w:proofErr w:type="spellStart"/>
+      <w:r>
+        <w:rPr>
+          <w:rStyle w:val="CodeInline"/>
+        </w:rPr>
+        <w:t>white_fs.glsl</w:t>
+      </w:r>
+      <w:bookmarkEnd w:id="1341"/>
+      <w:proofErr w:type="spellEnd"/>
+      <w:r>
+        <w:t>, with a shader that can be parameterized to draw with any color.</w:t>
+      </w:r>
+    </w:p>
+    <w:p>
+      <w:pPr>
+        <w:pStyle w:val="Heading2"/>
+      </w:pPr>
+      <w:r>
+        <w:t>The Parameterized Fragment Shader Project</w:t>
+      </w:r>
+    </w:p>
+    <w:p>
+      <w:pPr>
+        <w:pStyle w:val="BodyTextFirst"/>
+      </w:pPr>
+      <w:r>
+        <w:t xml:space="preserve">This project replaces </w:t>
+      </w:r>
+      <w:proofErr w:type="spellStart"/>
+      <w:r>
+        <w:rPr>
+          <w:rStyle w:val="CodeInline"/>
+        </w:rPr>
+        <w:t>white_fs.glsl</w:t>
+      </w:r>
+      <w:proofErr w:type="spellEnd"/>
+      <w:r>
+        <w:t xml:space="preserve"> with a </w:t>
+      </w:r>
+      <w:bookmarkStart w:id="1342" w:name="_Hlk67887553"/>
+      <w:proofErr w:type="spellStart"/>
+      <w:r>
+        <w:rPr>
+          <w:rStyle w:val="CodeInline"/>
+        </w:rPr>
+        <w:t>simple_</w:t>
+      </w:r>
+      <w:r>
+        <w:rPr>
+          <w:rStyle w:val="CodeInline"/>
+        </w:rPr>
+        <w:t>fs</w:t>
+      </w:r>
+      <w:r>
+        <w:rPr>
+          <w:rStyle w:val="CodeInline"/>
+        </w:rPr>
+        <w:t>.glsl</w:t>
+      </w:r>
+      <w:proofErr w:type="spellEnd"/>
       <w:r>
         <w:t xml:space="preserve"> </w:t>
       </w:r>
-    </w:p>
-    <w:p>
-      <w:pPr>
-        <w:pStyle w:val="Heading2"/>
-      </w:pPr>
-      <w:r>
-        <w:t>Source Code Organization</w:t>
-      </w:r>
-    </w:p>
-    <w:p>
-      <w:pPr>
-        <w:pStyle w:val="BodyTextFirst"/>
-      </w:pPr>
-      <w:r>
-        <w:t>The separation of logical components in the engine source code has progressed to the following state:</w:t>
-      </w:r>
-    </w:p>
-    <w:p>
-      <w:pPr>
-        <w:pStyle w:val="Bullet"/>
-      </w:pPr>
-      <w:r>
-        <w:rPr>
-          <w:rStyle w:val="CodeInline"/>
-        </w:rPr>
-        <w:t>index.html</w:t>
-      </w:r>
-      <w:r>
-        <w:t>: This is the file that contains the HTML code that defines the canvas on the web page for the game and loads all of the source code for your game.</w:t>
-      </w:r>
-    </w:p>
-    <w:p>
-      <w:pPr>
-        <w:pStyle w:val="Bullet"/>
-      </w:pPr>
-      <w:proofErr w:type="spellStart"/>
-      <w:r>
-        <w:rPr>
-          <w:rStyle w:val="CodeInline"/>
-        </w:rPr>
-        <w:t>src</w:t>
-      </w:r>
-      <w:proofErr w:type="spellEnd"/>
-      <w:r>
-        <w:rPr>
-          <w:rStyle w:val="CodeInline"/>
-        </w:rPr>
-        <w:t>/</w:t>
-      </w:r>
-      <w:proofErr w:type="spellStart"/>
-      <w:r>
-        <w:rPr>
-          <w:rStyle w:val="CodeInline"/>
-        </w:rPr>
-        <w:t>glsl_shaders</w:t>
-      </w:r>
-      <w:proofErr w:type="spellEnd"/>
-      <w:r>
-        <w:t>: This is the folder that contains all the GLSL source code files that shade the elements of your game.</w:t>
-      </w:r>
-    </w:p>
-    <w:p>
-      <w:pPr>
-        <w:pStyle w:val="Bullet"/>
-      </w:pPr>
-      <w:proofErr w:type="spellStart"/>
-      <w:r>
-        <w:rPr>
-          <w:rStyle w:val="CodeInline"/>
-        </w:rPr>
-        <w:t>src</w:t>
-      </w:r>
-      <w:proofErr w:type="spellEnd"/>
-      <w:r>
-        <w:rPr>
-          <w:rStyle w:val="CodeInline"/>
-        </w:rPr>
-        <w:t>/engine</w:t>
-      </w:r>
-      <w:r>
-        <w:t>: This is the folder that contains all the source code for your game engine.</w:t>
-      </w:r>
-    </w:p>
-    <w:p>
-      <w:pPr>
-        <w:pStyle w:val="Bullet"/>
-      </w:pPr>
-      <w:proofErr w:type="spellStart"/>
-      <w:r>
-        <w:rPr>
-          <w:rStyle w:val="CodeInline"/>
-        </w:rPr>
-        <w:t>src</w:t>
-      </w:r>
-      <w:proofErr w:type="spellEnd"/>
-      <w:r>
-        <w:rPr>
-          <w:rStyle w:val="CodeInline"/>
-        </w:rPr>
-        <w:t>/</w:t>
-      </w:r>
-      <w:proofErr w:type="spellStart"/>
-      <w:r>
-        <w:rPr>
-          <w:rStyle w:val="CodeInline"/>
-        </w:rPr>
-        <w:t>my_game</w:t>
-      </w:r>
-      <w:proofErr w:type="spellEnd"/>
-      <w:r>
-        <w:t>: This is the client folder that contains the source code for the actual game.</w:t>
-      </w:r>
-    </w:p>
-    <w:p>
-      <w:pPr>
-        <w:pStyle w:val="Heading1"/>
-      </w:pPr>
-      <w:r>
-        <w:t>Changing the Shader and Controlling the Color</w:t>
-      </w:r>
-    </w:p>
-    <w:p>
-      <w:pPr>
-        <w:pStyle w:val="BodyTextFirst"/>
-      </w:pPr>
-      <w:r>
-        <w:t xml:space="preserve">With GLSL shaders being stored in separate source code files, it is now possible to edit or replace the shaders with relatively minor changes to the rest of the source code. The next project demonstrates this convenience by replacing the restrictive constant white color fragment shader, </w:t>
-      </w:r>
-      <w:bookmarkStart w:id="1183" w:name="_Hlk67887431"/>
-      <w:proofErr w:type="spellStart"/>
-      <w:r>
-        <w:rPr>
-          <w:rStyle w:val="CodeInline"/>
-        </w:rPr>
-        <w:t>white_fs.glsl</w:t>
-      </w:r>
-      <w:bookmarkEnd w:id="1183"/>
-      <w:proofErr w:type="spellEnd"/>
-      <w:r>
-        <w:t>, with a shader that can be parameterized to draw with any color.</w:t>
-      </w:r>
-    </w:p>
-    <w:p>
-      <w:pPr>
-        <w:pStyle w:val="Heading2"/>
-      </w:pPr>
-      <w:r>
-        <w:t>The Parameterized Fragment Shader Project</w:t>
-      </w:r>
-    </w:p>
-    <w:p>
-      <w:pPr>
-        <w:pStyle w:val="BodyTextFirst"/>
-      </w:pPr>
-      <w:r>
-        <w:t xml:space="preserve">This project replaces </w:t>
-      </w:r>
-      <w:proofErr w:type="spellStart"/>
-      <w:r>
-        <w:rPr>
-          <w:rStyle w:val="CodeInline"/>
-        </w:rPr>
-        <w:t>white_fs.glsl</w:t>
-      </w:r>
-      <w:proofErr w:type="spellEnd"/>
-      <w:r>
-        <w:t xml:space="preserve"> with a </w:t>
-      </w:r>
-      <w:bookmarkStart w:id="1184" w:name="_Hlk67887553"/>
-      <w:proofErr w:type="spellStart"/>
-      <w:r>
-        <w:rPr>
-          <w:rStyle w:val="CodeInline"/>
-        </w:rPr>
-        <w:t>simple_</w:t>
-      </w:r>
-      <w:r>
-        <w:rPr>
-          <w:rStyle w:val="CodeInline"/>
-        </w:rPr>
-        <w:t>fs</w:t>
-      </w:r>
-      <w:r>
-        <w:rPr>
-          <w:rStyle w:val="CodeInline"/>
-        </w:rPr>
-        <w:t>.glsl</w:t>
-      </w:r>
-      <w:proofErr w:type="spellEnd"/>
-      <w:r>
-        <w:t xml:space="preserve"> </w:t>
-      </w:r>
-      <w:bookmarkEnd w:id="1184"/>
-      <w:r>
-        <w:t xml:space="preserve">that supports the drawing with any color. Figure 2-11 shows the output of running the Parameterized Fragment Shader project; notice that a blue square replaces the white square from previous projects. The source code for this project is defined in the </w:t>
+      <w:bookmarkEnd w:id="1342"/>
+      <w:r>
+        <w:t xml:space="preserve">that supports the drawing with any color. Figure 2-11 shows the output of running the Parameterized Fragment Shader project; notice that a </w:t>
+      </w:r>
+      <w:del w:id="1343" w:author="Kelvin Sung" w:date="2021-03-31T18:37:00Z">
+        <w:r>
+          <w:delText xml:space="preserve">blue </w:delText>
+        </w:r>
+      </w:del>
+      <w:ins w:id="1344" w:author="Kelvin Sung" w:date="2021-03-31T18:37:00Z">
+        <w:r>
+          <w:t xml:space="preserve">red </w:t>
+        </w:r>
+      </w:ins>
+      <w:r>
+        <w:t xml:space="preserve">square replaces the white square from previous projects. The source code for this project is defined in the </w:t>
       </w:r>
       <w:r>
         <w:rPr>
@@ -18061,7 +19072,6 @@
         <w:pStyle w:val="Figure"/>
       </w:pPr>
       <w:r>
-        <w:lastRenderedPageBreak/>
         <w:t xml:space="preserve"> </w:t>
       </w:r>
       <w:r>
@@ -18120,6 +19130,7 @@
         <w:pStyle w:val="FigureCaption"/>
       </w:pPr>
       <w:r>
+        <w:lastRenderedPageBreak/>
         <w:t>Figure 2-11. Running the Parameterized Fragment Shader project</w:t>
       </w:r>
     </w:p>
@@ -18261,6 +19272,12 @@
     <w:p>
       <w:pPr>
         <w:pStyle w:val="Code"/>
+        <w:ind w:left="720"/>
+        <w:pPrChange w:id="1345" w:author="Kelvin Sung" w:date="2021-03-31T18:42:00Z">
+          <w:pPr>
+            <w:pStyle w:val="Code"/>
+          </w:pPr>
+        </w:pPrChange>
       </w:pPr>
       <w:r>
         <w:t xml:space="preserve">precision mediump float; </w:t>
@@ -18273,15 +19290,26 @@
     <w:p>
       <w:pPr>
         <w:pStyle w:val="Code"/>
-      </w:pPr>
-      <w:r>
-        <w:lastRenderedPageBreak/>
+        <w:ind w:left="720"/>
+        <w:pPrChange w:id="1346" w:author="Kelvin Sung" w:date="2021-03-31T18:42:00Z">
+          <w:pPr>
+            <w:pStyle w:val="Code"/>
+          </w:pPr>
+        </w:pPrChange>
+      </w:pPr>
+      <w:r>
         <w:t>// Color of pixel</w:t>
       </w:r>
     </w:p>
     <w:p>
       <w:pPr>
         <w:pStyle w:val="Code"/>
+        <w:ind w:left="720"/>
+        <w:pPrChange w:id="1347" w:author="Kelvin Sung" w:date="2021-03-31T18:42:00Z">
+          <w:pPr>
+            <w:pStyle w:val="Code"/>
+          </w:pPr>
+        </w:pPrChange>
       </w:pPr>
       <w:r>
         <w:t xml:space="preserve">uniform vec4 uPixelColor;  </w:t>
@@ -18290,6 +19318,12 @@
     <w:p>
       <w:pPr>
         <w:pStyle w:val="Code"/>
+        <w:ind w:left="720"/>
+        <w:pPrChange w:id="1348" w:author="Kelvin Sung" w:date="2021-03-31T18:42:00Z">
+          <w:pPr>
+            <w:pStyle w:val="Code"/>
+          </w:pPr>
+        </w:pPrChange>
       </w:pPr>
       <w:r>
         <w:t>void main(void) {</w:t>
@@ -18298,6 +19332,12 @@
     <w:p>
       <w:pPr>
         <w:pStyle w:val="Code"/>
+        <w:ind w:left="720"/>
+        <w:pPrChange w:id="1349" w:author="Kelvin Sung" w:date="2021-03-31T18:42:00Z">
+          <w:pPr>
+            <w:pStyle w:val="Code"/>
+          </w:pPr>
+        </w:pPrChange>
       </w:pPr>
       <w:r>
         <w:t xml:space="preserve">    // for every pixel called sets to the user specified color</w:t>
@@ -18306,6 +19346,12 @@
     <w:p>
       <w:pPr>
         <w:pStyle w:val="Code"/>
+        <w:ind w:left="720"/>
+        <w:pPrChange w:id="1350" w:author="Kelvin Sung" w:date="2021-03-31T18:42:00Z">
+          <w:pPr>
+            <w:pStyle w:val="Code"/>
+          </w:pPr>
+        </w:pPrChange>
       </w:pPr>
       <w:r>
         <w:t xml:space="preserve">    gl_FragColor = uPixelColor;</w:t>
@@ -18314,6 +19360,12 @@
     <w:p>
       <w:pPr>
         <w:pStyle w:val="Code"/>
+        <w:ind w:left="720"/>
+        <w:pPrChange w:id="1351" w:author="Kelvin Sung" w:date="2021-03-31T18:42:00Z">
+          <w:pPr>
+            <w:pStyle w:val="Code"/>
+          </w:pPr>
+        </w:pPrChange>
       </w:pPr>
       <w:r>
         <w:t>}</w:t>
@@ -18403,7 +19455,23 @@
         <w:t>SimpleShader</w:t>
       </w:r>
       <w:r>
-        <w:t xml:space="preserve"> object can now be modified to gain access to the new </w:t>
+        <w:t xml:space="preserve"> </w:t>
+      </w:r>
+      <w:del w:id="1352" w:author="Kelvin Sung" w:date="2021-03-31T18:43:00Z">
+        <w:r>
+          <w:delText xml:space="preserve">object </w:delText>
+        </w:r>
+      </w:del>
+      <w:ins w:id="1353" w:author="Kelvin Sung" w:date="2021-03-31T18:43:00Z">
+        <w:r>
+          <w:t>class</w:t>
+        </w:r>
+        <w:r>
+          <w:t xml:space="preserve"> </w:t>
+        </w:r>
+      </w:ins>
+      <w:r>
+        <w:t xml:space="preserve">can now be modified to gain access to the new </w:t>
       </w:r>
       <w:proofErr w:type="spellStart"/>
       <w:r>
@@ -18461,6 +19529,12 @@
     <w:p>
       <w:pPr>
         <w:pStyle w:val="Code"/>
+        <w:ind w:left="216" w:firstLine="720"/>
+        <w:pPrChange w:id="1354" w:author="Kelvin Sung" w:date="2021-03-31T18:44:00Z">
+          <w:pPr>
+            <w:pStyle w:val="Code"/>
+          </w:pPr>
+        </w:pPrChange>
       </w:pPr>
       <w:r>
         <w:t>this.mPixelColorRef = null;     // reference to the pixelColor uniform in the fragment shader</w:t>
@@ -18475,12 +19549,43 @@
         </w:numPr>
       </w:pPr>
       <w:r>
-        <w:t>Add code to the end of the constructor to create the reference.</w:t>
-      </w:r>
-    </w:p>
-    <w:p>
-      <w:pPr>
-        <w:pStyle w:val="Code"/>
+        <w:lastRenderedPageBreak/>
+        <w:t>Add code to the end of the constructor to create the reference</w:t>
+      </w:r>
+      <w:ins w:id="1355" w:author="Kelvin Sung" w:date="2021-03-31T18:44:00Z">
+        <w:r>
+          <w:t xml:space="preserve"> to the </w:t>
+        </w:r>
+        <w:proofErr w:type="spellStart"/>
+        <w:r>
+          <w:rPr>
+            <w:rStyle w:val="CodeInline"/>
+            <w:rPrChange w:id="1356" w:author="Kelvin Sung" w:date="2021-03-31T18:44:00Z">
+              <w:rPr/>
+            </w:rPrChange>
+          </w:rPr>
+          <w:t>uPixelColor</w:t>
+        </w:r>
+        <w:proofErr w:type="spellEnd"/>
+        <w:r>
+          <w:t>.</w:t>
+        </w:r>
+      </w:ins>
+      <w:del w:id="1357" w:author="Kelvin Sung" w:date="2021-03-31T18:44:00Z">
+        <w:r>
+          <w:delText>.</w:delText>
+        </w:r>
+      </w:del>
+    </w:p>
+    <w:p>
+      <w:pPr>
+        <w:pStyle w:val="Code"/>
+        <w:ind w:left="936"/>
+        <w:pPrChange w:id="1358" w:author="Kelvin Sung" w:date="2021-03-31T18:45:00Z">
+          <w:pPr>
+            <w:pStyle w:val="Code"/>
+          </w:pPr>
+        </w:pPrChange>
       </w:pPr>
       <w:r>
         <w:t>// Step E: Gets a reference to the uniform variable uPixelColor in the fragment shader</w:t>
@@ -18489,6 +19594,12 @@
     <w:p>
       <w:pPr>
         <w:pStyle w:val="Code"/>
+        <w:ind w:left="936"/>
+        <w:pPrChange w:id="1359" w:author="Kelvin Sung" w:date="2021-03-31T18:45:00Z">
+          <w:pPr>
+            <w:pStyle w:val="Code"/>
+          </w:pPr>
+        </w:pPrChange>
       </w:pPr>
       <w:r>
         <w:t>this.mPixelColorRef = gl.getUniformLocation(this.mCompiledShader, "uPixelColor");</w:t>
@@ -18524,6 +19635,12 @@
     <w:p>
       <w:pPr>
         <w:pStyle w:val="Code"/>
+        <w:ind w:left="936"/>
+        <w:pPrChange w:id="1360" w:author="Kelvin Sung" w:date="2021-03-31T18:48:00Z">
+          <w:pPr>
+            <w:pStyle w:val="Code"/>
+          </w:pPr>
+        </w:pPrChange>
       </w:pPr>
       <w:r>
         <w:t>activate(pixelColor) {</w:t>
@@ -18532,8 +19649,19 @@
     <w:p>
       <w:pPr>
         <w:pStyle w:val="Code"/>
-        <w:ind w:firstLine="720"/>
-      </w:pPr>
+        <w:ind w:left="936"/>
+        <w:pPrChange w:id="1361" w:author="Kelvin Sung" w:date="2021-03-31T18:48:00Z">
+          <w:pPr>
+            <w:pStyle w:val="Code"/>
+            <w:ind w:firstLine="720"/>
+          </w:pPr>
+        </w:pPrChange>
+      </w:pPr>
+      <w:ins w:id="1362" w:author="Kelvin Sung" w:date="2021-03-31T18:45:00Z">
+        <w:r>
+          <w:t xml:space="preserve">    </w:t>
+        </w:r>
+      </w:ins>
       <w:r>
         <w:t>let gl = core.getGL();</w:t>
       </w:r>
@@ -18541,8 +19669,19 @@
     <w:p>
       <w:pPr>
         <w:pStyle w:val="Code"/>
-        <w:ind w:firstLine="720"/>
-      </w:pPr>
+        <w:ind w:left="936"/>
+        <w:pPrChange w:id="1363" w:author="Kelvin Sung" w:date="2021-03-31T18:48:00Z">
+          <w:pPr>
+            <w:pStyle w:val="Code"/>
+            <w:ind w:firstLine="720"/>
+          </w:pPr>
+        </w:pPrChange>
+      </w:pPr>
+      <w:ins w:id="1364" w:author="Kelvin Sung" w:date="2021-03-31T18:45:00Z">
+        <w:r>
+          <w:t xml:space="preserve">    </w:t>
+        </w:r>
+      </w:ins>
       <w:r>
         <w:t>gl.useProgram(this.mCompiledShader);</w:t>
       </w:r>
@@ -18550,6 +19689,12 @@
     <w:p>
       <w:pPr>
         <w:pStyle w:val="Code"/>
+        <w:ind w:left="936"/>
+        <w:pPrChange w:id="1365" w:author="Kelvin Sung" w:date="2021-03-31T18:48:00Z">
+          <w:pPr>
+            <w:pStyle w:val="Code"/>
+          </w:pPr>
+        </w:pPrChange>
       </w:pPr>
       <w:r>
         <w:t xml:space="preserve">        </w:t>
@@ -18558,37 +19703,59 @@
     <w:p>
       <w:pPr>
         <w:pStyle w:val="Code"/>
-        <w:ind w:firstLine="720"/>
-      </w:pPr>
-      <w:commentRangeStart w:id="1185"/>
-      <w:commentRangeStart w:id="1186"/>
+        <w:ind w:left="936"/>
+        <w:pPrChange w:id="1366" w:author="Kelvin Sung" w:date="2021-03-31T18:48:00Z">
+          <w:pPr>
+            <w:pStyle w:val="Code"/>
+            <w:ind w:firstLine="720"/>
+          </w:pPr>
+        </w:pPrChange>
+      </w:pPr>
+      <w:ins w:id="1367" w:author="Kelvin Sung" w:date="2021-03-31T18:45:00Z">
+        <w:r>
+          <w:t xml:space="preserve">    </w:t>
+        </w:r>
+      </w:ins>
+      <w:commentRangeStart w:id="1368"/>
+      <w:commentRangeStart w:id="1369"/>
       <w:r>
         <w:t>// bind vertex buffer</w:t>
       </w:r>
-      <w:commentRangeEnd w:id="1185"/>
+      <w:commentRangeEnd w:id="1368"/>
       <w:r>
         <w:rPr>
           <w:rStyle w:val="CommentReference"/>
           <w:rFonts w:asciiTheme="minorHAnsi" w:hAnsiTheme="minorHAnsi"/>
           <w:noProof w:val="0"/>
         </w:rPr>
-        <w:commentReference w:id="1185"/>
-      </w:r>
-      <w:commentRangeEnd w:id="1186"/>
+        <w:commentReference w:id="1368"/>
+      </w:r>
+      <w:commentRangeEnd w:id="1369"/>
       <w:r>
         <w:rPr>
           <w:rStyle w:val="CommentReference"/>
           <w:rFonts w:asciiTheme="minorHAnsi" w:hAnsiTheme="minorHAnsi"/>
           <w:noProof w:val="0"/>
         </w:rPr>
-        <w:commentReference w:id="1186"/>
-      </w:r>
-    </w:p>
-    <w:p>
-      <w:pPr>
-        <w:pStyle w:val="Code"/>
-        <w:ind w:firstLine="720"/>
-      </w:pPr>
+        <w:commentReference w:id="1369"/>
+      </w:r>
+    </w:p>
+    <w:p>
+      <w:pPr>
+        <w:pStyle w:val="Code"/>
+        <w:ind w:left="936"/>
+        <w:pPrChange w:id="1370" w:author="Kelvin Sung" w:date="2021-03-31T18:48:00Z">
+          <w:pPr>
+            <w:pStyle w:val="Code"/>
+            <w:ind w:firstLine="720"/>
+          </w:pPr>
+        </w:pPrChange>
+      </w:pPr>
+      <w:ins w:id="1371" w:author="Kelvin Sung" w:date="2021-03-31T18:45:00Z">
+        <w:r>
+          <w:t xml:space="preserve">    </w:t>
+        </w:r>
+      </w:ins>
       <w:r>
         <w:t>gl.bindBuffer(gl.ARRAY_BUFFER, vertexBuffer.get());</w:t>
       </w:r>
@@ -18596,8 +19763,19 @@
     <w:p>
       <w:pPr>
         <w:pStyle w:val="Code"/>
-        <w:ind w:firstLine="720"/>
-      </w:pPr>
+        <w:ind w:left="936"/>
+        <w:pPrChange w:id="1372" w:author="Kelvin Sung" w:date="2021-03-31T18:48:00Z">
+          <w:pPr>
+            <w:pStyle w:val="Code"/>
+            <w:ind w:firstLine="720"/>
+          </w:pPr>
+        </w:pPrChange>
+      </w:pPr>
+      <w:ins w:id="1373" w:author="Kelvin Sung" w:date="2021-03-31T18:45:00Z">
+        <w:r>
+          <w:t xml:space="preserve">    </w:t>
+        </w:r>
+      </w:ins>
       <w:r>
         <w:t>gl.vertexAttribPointer(this.mVertexPositionRef,</w:t>
       </w:r>
@@ -18605,162 +19783,727 @@
     <w:p>
       <w:pPr>
         <w:pStyle w:val="Code"/>
-        <w:ind w:left="720" w:firstLine="720"/>
+        <w:ind w:left="936"/>
+        <w:pPrChange w:id="1374" w:author="Kelvin Sung" w:date="2021-03-31T18:48:00Z">
+          <w:pPr>
+            <w:pStyle w:val="Code"/>
+            <w:ind w:left="720" w:firstLine="720"/>
+          </w:pPr>
+        </w:pPrChange>
+      </w:pPr>
+      <w:ins w:id="1375" w:author="Kelvin Sung" w:date="2021-03-31T18:46:00Z">
+        <w:r>
+          <w:t xml:space="preserve">        </w:t>
+        </w:r>
+      </w:ins>
+      <w:r>
+        <w:t xml:space="preserve">3,           </w:t>
+      </w:r>
+      <w:del w:id="1376" w:author="Kelvin Sung" w:date="2021-03-31T18:46:00Z">
+        <w:r>
+          <w:delText xml:space="preserve">  </w:delText>
+        </w:r>
+      </w:del>
+      <w:r>
+        <w:t xml:space="preserve"> // each element is a 3-float (x,y.z)</w:t>
+      </w:r>
+    </w:p>
+    <w:p>
+      <w:pPr>
+        <w:pStyle w:val="Code"/>
+        <w:ind w:left="936"/>
+        <w:pPrChange w:id="1377" w:author="Kelvin Sung" w:date="2021-03-31T18:48:00Z">
+          <w:pPr>
+            <w:pStyle w:val="Code"/>
+            <w:ind w:left="720" w:firstLine="720"/>
+          </w:pPr>
+        </w:pPrChange>
+      </w:pPr>
+      <w:ins w:id="1378" w:author="Kelvin Sung" w:date="2021-03-31T18:46:00Z">
+        <w:r>
+          <w:t xml:space="preserve">        </w:t>
+        </w:r>
+      </w:ins>
+      <w:r>
+        <w:t xml:space="preserve">gl.FLOAT,    </w:t>
+      </w:r>
+      <w:del w:id="1379" w:author="Kelvin Sung" w:date="2021-03-31T18:46:00Z">
+        <w:r>
+          <w:delText xml:space="preserve"> </w:delText>
+        </w:r>
+      </w:del>
+      <w:ins w:id="1380" w:author="Kelvin Sung" w:date="2021-03-31T18:46:00Z">
+        <w:r>
+          <w:t xml:space="preserve"> </w:t>
+        </w:r>
+      </w:ins>
+      <w:del w:id="1381" w:author="Kelvin Sung" w:date="2021-03-31T18:46:00Z">
+        <w:r>
+          <w:delText xml:space="preserve"> </w:delText>
+        </w:r>
+      </w:del>
+      <w:r>
+        <w:t xml:space="preserve"> // data type is FLOAT</w:t>
+      </w:r>
+    </w:p>
+    <w:p>
+      <w:pPr>
+        <w:pStyle w:val="Code"/>
+        <w:ind w:left="936"/>
+        <w:pPrChange w:id="1382" w:author="Kelvin Sung" w:date="2021-03-31T18:48:00Z">
+          <w:pPr>
+            <w:pStyle w:val="Code"/>
+            <w:ind w:left="720" w:firstLine="720"/>
+          </w:pPr>
+        </w:pPrChange>
+      </w:pPr>
+      <w:ins w:id="1383" w:author="Kelvin Sung" w:date="2021-03-31T18:46:00Z">
+        <w:r>
+          <w:t xml:space="preserve">        </w:t>
+        </w:r>
+      </w:ins>
+      <w:r>
+        <w:t>false,          // if the content is normalized vectors</w:t>
+      </w:r>
+    </w:p>
+    <w:p>
+      <w:pPr>
+        <w:pStyle w:val="Code"/>
+        <w:ind w:left="936"/>
+        <w:pPrChange w:id="1384" w:author="Kelvin Sung" w:date="2021-03-31T18:48:00Z">
+          <w:pPr>
+            <w:pStyle w:val="Code"/>
+            <w:ind w:left="720" w:firstLine="720"/>
+          </w:pPr>
+        </w:pPrChange>
+      </w:pPr>
+      <w:ins w:id="1385" w:author="Kelvin Sung" w:date="2021-03-31T18:46:00Z">
+        <w:r>
+          <w:t xml:space="preserve">        </w:t>
+        </w:r>
+      </w:ins>
+      <w:r>
+        <w:t xml:space="preserve">0,         </w:t>
+      </w:r>
+      <w:del w:id="1386" w:author="Kelvin Sung" w:date="2021-03-31T18:46:00Z">
+        <w:r>
+          <w:delText xml:space="preserve">  </w:delText>
+        </w:r>
+      </w:del>
+      <w:r>
+        <w:t xml:space="preserve">   // number of bytes to skip in between elements</w:t>
+      </w:r>
+    </w:p>
+    <w:p>
+      <w:pPr>
+        <w:pStyle w:val="Code"/>
+        <w:ind w:left="936"/>
+        <w:pPrChange w:id="1387" w:author="Kelvin Sung" w:date="2021-03-31T18:48:00Z">
+          <w:pPr>
+            <w:pStyle w:val="Code"/>
+            <w:ind w:left="720" w:firstLine="720"/>
+          </w:pPr>
+        </w:pPrChange>
+      </w:pPr>
+      <w:ins w:id="1388" w:author="Kelvin Sung" w:date="2021-03-31T18:46:00Z">
+        <w:r>
+          <w:t xml:space="preserve">        </w:t>
+        </w:r>
+      </w:ins>
+      <w:r>
+        <w:t xml:space="preserve">0);        </w:t>
+      </w:r>
+      <w:del w:id="1389" w:author="Kelvin Sung" w:date="2021-03-31T18:46:00Z">
+        <w:r>
+          <w:delText xml:space="preserve">  </w:delText>
+        </w:r>
+      </w:del>
+      <w:r>
+        <w:t xml:space="preserve">   // offsets to the first element</w:t>
+      </w:r>
+    </w:p>
+    <w:p>
+      <w:pPr>
+        <w:pStyle w:val="Code"/>
+        <w:ind w:left="936"/>
+        <w:pPrChange w:id="1390" w:author="Kelvin Sung" w:date="2021-03-31T18:48:00Z">
+          <w:pPr>
+            <w:pStyle w:val="Code"/>
+            <w:ind w:firstLine="720"/>
+          </w:pPr>
+        </w:pPrChange>
+      </w:pPr>
+      <w:ins w:id="1391" w:author="Kelvin Sung" w:date="2021-03-31T18:46:00Z">
+        <w:r>
+          <w:t xml:space="preserve">    </w:t>
+        </w:r>
+      </w:ins>
+      <w:r>
+        <w:t>gl.enableVertexAttribArray(this.mVertexPositionRef);</w:t>
+      </w:r>
+      <w:del w:id="1392" w:author="Kelvin Sung" w:date="2021-03-31T18:48:00Z">
+        <w:r>
+          <w:delText>// load uniforms</w:delText>
+        </w:r>
+      </w:del>
+    </w:p>
+    <w:p>
+      <w:pPr>
+        <w:pStyle w:val="Code"/>
+        <w:ind w:left="936" w:firstLine="720"/>
+        <w:pPrChange w:id="1393" w:author="Kelvin Sung" w:date="2021-03-31T18:48:00Z">
+          <w:pPr>
+            <w:pStyle w:val="Code"/>
+            <w:ind w:firstLine="720"/>
+          </w:pPr>
+        </w:pPrChange>
+      </w:pPr>
+    </w:p>
+    <w:p>
+      <w:pPr>
+        <w:pStyle w:val="Code"/>
+        <w:ind w:left="936"/>
+        <w:pPrChange w:id="1394" w:author="Kelvin Sung" w:date="2021-03-31T18:48:00Z">
+          <w:pPr>
+            <w:pStyle w:val="Code"/>
+            <w:ind w:firstLine="720"/>
+          </w:pPr>
+        </w:pPrChange>
+      </w:pPr>
+      <w:ins w:id="1395" w:author="Kelvin Sung" w:date="2021-03-31T18:46:00Z">
+        <w:r>
+          <w:t xml:space="preserve">    </w:t>
+        </w:r>
+      </w:ins>
+      <w:r>
+        <w:t>// load uniforms</w:t>
+      </w:r>
+    </w:p>
+    <w:p>
+      <w:pPr>
+        <w:pStyle w:val="Code"/>
+        <w:ind w:left="936"/>
+        <w:rPr>
+          <w:rStyle w:val="CodeBold"/>
+          <w:rPrChange w:id="1396" w:author="Kelvin Sung" w:date="2021-03-31T18:47:00Z">
+            <w:rPr/>
+          </w:rPrChange>
+        </w:rPr>
+        <w:pPrChange w:id="1397" w:author="Kelvin Sung" w:date="2021-03-31T18:48:00Z">
+          <w:pPr>
+            <w:pStyle w:val="Code"/>
+            <w:ind w:firstLine="720"/>
+          </w:pPr>
+        </w:pPrChange>
+      </w:pPr>
+      <w:ins w:id="1398" w:author="Kelvin Sung" w:date="2021-03-31T18:47:00Z">
+        <w:r>
+          <w:t xml:space="preserve">    </w:t>
+        </w:r>
+      </w:ins>
+      <w:r>
+        <w:rPr>
+          <w:rStyle w:val="CodeBold"/>
+          <w:rPrChange w:id="1399" w:author="Kelvin Sung" w:date="2021-03-31T18:47:00Z">
+            <w:rPr/>
+          </w:rPrChange>
+        </w:rPr>
+        <w:t>gl.uniform4fv(this.mPixelColorRef, pixelColor);</w:t>
+      </w:r>
+    </w:p>
+    <w:p>
+      <w:pPr>
+        <w:pStyle w:val="Code"/>
+        <w:ind w:left="936"/>
+        <w:pPrChange w:id="1400" w:author="Kelvin Sung" w:date="2021-03-31T18:48:00Z">
+          <w:pPr>
+            <w:pStyle w:val="Code"/>
+          </w:pPr>
+        </w:pPrChange>
+      </w:pPr>
+      <w:r>
+        <w:t>}</w:t>
+      </w:r>
+    </w:p>
+    <w:p>
+      <w:pPr>
+        <w:pStyle w:val="BodyTextFirst"/>
+      </w:pPr>
+      <w:r>
+        <w:t xml:space="preserve">The </w:t>
+      </w:r>
+      <w:r>
+        <w:rPr>
+          <w:rStyle w:val="CodeInline"/>
+        </w:rPr>
+        <w:t>gl.uniform4fv()</w:t>
+      </w:r>
+      <w:r>
+        <w:t xml:space="preserve"> function copies four floating-point values from</w:t>
+      </w:r>
+      <w:ins w:id="1401" w:author="Kelvin Sung" w:date="2021-03-31T18:47:00Z">
+        <w:r>
+          <w:t xml:space="preserve"> the</w:t>
+        </w:r>
+      </w:ins>
+      <w:r>
+        <w:t xml:space="preserve"> </w:t>
+      </w:r>
+      <w:proofErr w:type="spellStart"/>
+      <w:r>
+        <w:rPr>
+          <w:rStyle w:val="CodeInline"/>
+        </w:rPr>
+        <w:t>pixelColor</w:t>
+      </w:r>
+      <w:proofErr w:type="spellEnd"/>
+      <w:r>
+        <w:t xml:space="preserve"> </w:t>
+      </w:r>
+      <w:ins w:id="1402" w:author="Kelvin Sung" w:date="2021-03-31T18:47:00Z">
+        <w:r>
+          <w:t xml:space="preserve">float array </w:t>
+        </w:r>
+      </w:ins>
+      <w:r>
+        <w:t>to the</w:t>
+      </w:r>
+      <w:ins w:id="1403" w:author="Kelvin Sung" w:date="2021-03-31T18:47:00Z">
+        <w:r>
+          <w:t xml:space="preserve"> WebGL location referenced by</w:t>
+        </w:r>
+      </w:ins>
+      <w:r>
+        <w:t xml:space="preserve"> </w:t>
+      </w:r>
+      <w:proofErr w:type="spellStart"/>
+      <w:r>
+        <w:rPr>
+          <w:rStyle w:val="CodeInline"/>
+        </w:rPr>
+        <w:t>mPixelColor</w:t>
+      </w:r>
+      <w:proofErr w:type="spellEnd"/>
+      <w:r>
+        <w:t xml:space="preserve">, or the </w:t>
+      </w:r>
+      <w:proofErr w:type="spellStart"/>
+      <w:r>
+        <w:rPr>
+          <w:rStyle w:val="CodeInline"/>
+        </w:rPr>
+        <w:t>uPixelColor</w:t>
+      </w:r>
+      <w:proofErr w:type="spellEnd"/>
+      <w:del w:id="1404" w:author="Kelvin Sung" w:date="2021-03-31T18:48:00Z">
+        <w:r>
+          <w:delText>,</w:delText>
+        </w:r>
+      </w:del>
+      <w:r>
+        <w:t xml:space="preserve"> in the </w:t>
+      </w:r>
+      <w:bookmarkStart w:id="1405" w:name="_Hlk67888522"/>
+      <w:proofErr w:type="spellStart"/>
+      <w:r>
+        <w:rPr>
+          <w:rStyle w:val="CodeInline"/>
+        </w:rPr>
+        <w:t>simple_fs.glsl</w:t>
+      </w:r>
+      <w:bookmarkEnd w:id="1405"/>
+      <w:proofErr w:type="spellEnd"/>
+      <w:r>
+        <w:t xml:space="preserve"> fragment shader.</w:t>
+      </w:r>
+    </w:p>
+    <w:p>
+      <w:pPr>
+        <w:pStyle w:val="Heading3"/>
+      </w:pPr>
+      <w:r>
+        <w:t>Drawing with the New Shader</w:t>
+      </w:r>
+    </w:p>
+    <w:p>
+      <w:pPr>
+        <w:pStyle w:val="BodyTextFirst"/>
+      </w:pPr>
+      <w:r>
+        <w:t xml:space="preserve">To test </w:t>
+      </w:r>
+      <w:bookmarkStart w:id="1406" w:name="_Hlk67888963"/>
+      <w:proofErr w:type="spellStart"/>
+      <w:r>
+        <w:rPr>
+          <w:rStyle w:val="CodeInline"/>
+        </w:rPr>
+        <w:t>simple_fs.glsl</w:t>
+      </w:r>
+      <w:bookmarkEnd w:id="1406"/>
+      <w:proofErr w:type="spellEnd"/>
+      <w:r>
+        <w:t xml:space="preserve">, modify the </w:t>
+      </w:r>
+      <w:r>
+        <w:rPr>
+          <w:rStyle w:val="CodeInline"/>
+        </w:rPr>
+        <w:t>core.js</w:t>
+      </w:r>
+      <w:r>
+        <w:t xml:space="preserve"> module to use the </w:t>
+      </w:r>
+      <w:r>
+        <w:t>parametrized</w:t>
+      </w:r>
+      <w:r>
+        <w:t xml:space="preserve"> color </w:t>
+      </w:r>
+      <w:r>
+        <w:t>when</w:t>
+      </w:r>
+      <w:r>
+        <w:t xml:space="preserve"> draw</w:t>
+      </w:r>
+      <w:r>
+        <w:t>ing</w:t>
+      </w:r>
+      <w:r>
+        <w:t xml:space="preserve"> with the new shader.</w:t>
+      </w:r>
+    </w:p>
+    <w:p>
+      <w:pPr>
+        <w:pStyle w:val="Code"/>
+        <w:ind w:left="720"/>
+        <w:pPrChange w:id="1407" w:author="Kelvin Sung" w:date="2021-03-31T18:49:00Z">
+          <w:pPr>
+            <w:pStyle w:val="Code"/>
+          </w:pPr>
+        </w:pPrChange>
+      </w:pPr>
+      <w:r>
+        <w:t>function drawSquare(color) {</w:t>
+      </w:r>
+    </w:p>
+    <w:p>
+      <w:pPr>
+        <w:pStyle w:val="Code"/>
+        <w:ind w:left="720"/>
+        <w:pPrChange w:id="1408" w:author="Kelvin Sung" w:date="2021-03-31T18:49:00Z">
+          <w:pPr>
+            <w:pStyle w:val="Code"/>
+          </w:pPr>
+        </w:pPrChange>
+      </w:pPr>
+      <w:r>
+        <w:t xml:space="preserve">    // Step A: Activate the shader</w:t>
+      </w:r>
+    </w:p>
+    <w:p>
+      <w:pPr>
+        <w:pStyle w:val="Code"/>
+        <w:ind w:left="720"/>
+        <w:pPrChange w:id="1409" w:author="Kelvin Sung" w:date="2021-03-31T18:49:00Z">
+          <w:pPr>
+            <w:pStyle w:val="Code"/>
+          </w:pPr>
+        </w:pPrChange>
+      </w:pPr>
+      <w:r>
+        <w:t xml:space="preserve">    mShader.activate(color);</w:t>
+      </w:r>
+    </w:p>
+    <w:p>
+      <w:pPr>
+        <w:pStyle w:val="Code"/>
+        <w:ind w:left="720"/>
+        <w:pPrChange w:id="1410" w:author="Kelvin Sung" w:date="2021-03-31T18:49:00Z">
+          <w:pPr>
+            <w:pStyle w:val="Code"/>
+          </w:pPr>
+        </w:pPrChange>
+      </w:pPr>
+    </w:p>
+    <w:p>
+      <w:pPr>
+        <w:pStyle w:val="Code"/>
+        <w:ind w:left="720"/>
+        <w:pPrChange w:id="1411" w:author="Kelvin Sung" w:date="2021-03-31T18:49:00Z">
+          <w:pPr>
+            <w:pStyle w:val="Code"/>
+          </w:pPr>
+        </w:pPrChange>
+      </w:pPr>
+      <w:r>
+        <w:t xml:space="preserve">    // Step B: Draw with the currently activated geometry and the activated shader        </w:t>
+      </w:r>
+    </w:p>
+    <w:p>
+      <w:pPr>
+        <w:pStyle w:val="Code"/>
+        <w:ind w:left="720"/>
+        <w:pPrChange w:id="1412" w:author="Kelvin Sung" w:date="2021-03-31T18:49:00Z">
+          <w:pPr>
+            <w:pStyle w:val="Code"/>
+          </w:pPr>
+        </w:pPrChange>
+      </w:pPr>
+      <w:r>
+        <w:t xml:space="preserve">    mGL.drawArrays(mGL.TRIANGLE_STRIP, 0, 4);</w:t>
+      </w:r>
+    </w:p>
+    <w:p>
+      <w:pPr>
+        <w:pStyle w:val="Code"/>
+        <w:ind w:left="720"/>
+        <w:pPrChange w:id="1413" w:author="Kelvin Sung" w:date="2021-03-31T18:49:00Z">
+          <w:pPr>
+            <w:pStyle w:val="Code"/>
+          </w:pPr>
+        </w:pPrChange>
+      </w:pPr>
+      <w:r>
+        <w:t>}</w:t>
+      </w:r>
+    </w:p>
+    <w:p>
+      <w:pPr>
+        <w:pStyle w:val="BodyTextFirst"/>
+      </w:pPr>
+      <w:r>
+        <w:t xml:space="preserve">Lastly, edit the </w:t>
+      </w:r>
+      <w:ins w:id="1414" w:author="Kelvin Sung" w:date="2021-03-31T18:49:00Z">
+        <w:r>
+          <w:rPr>
+            <w:rStyle w:val="CodeInline"/>
+          </w:rPr>
+          <w:t>constructor</w:t>
+        </w:r>
+        <w:r>
+          <w:t xml:space="preserve"> of the </w:t>
+        </w:r>
+      </w:ins>
+      <w:proofErr w:type="spellStart"/>
+      <w:r>
+        <w:rPr>
+          <w:rStyle w:val="CodeInline"/>
+        </w:rPr>
+        <w:t>MyGame</w:t>
+      </w:r>
+      <w:proofErr w:type="spellEnd"/>
+      <w:r>
+        <w:t xml:space="preserve"> </w:t>
+      </w:r>
+      <w:del w:id="1415" w:author="Kelvin Sung" w:date="2021-03-31T18:49:00Z">
+        <w:r>
+          <w:delText xml:space="preserve">object’s </w:delText>
+        </w:r>
+      </w:del>
+      <w:ins w:id="1416" w:author="Kelvin Sung" w:date="2021-03-31T18:49:00Z">
+        <w:r>
+          <w:t xml:space="preserve">class </w:t>
+        </w:r>
+      </w:ins>
+      <w:del w:id="1417" w:author="Kelvin Sung" w:date="2021-03-31T18:49:00Z">
+        <w:r>
+          <w:rPr>
+            <w:rStyle w:val="CodeInline"/>
+          </w:rPr>
+          <w:delText>constructor</w:delText>
+        </w:r>
+        <w:r>
+          <w:delText xml:space="preserve"> </w:delText>
+        </w:r>
+      </w:del>
+      <w:r>
+        <w:t>to include a color when drawing the square. In this case red.</w:t>
+      </w:r>
+    </w:p>
+    <w:p>
+      <w:pPr>
+        <w:pStyle w:val="Code"/>
+        <w:ind w:left="720"/>
+        <w:pPrChange w:id="1418" w:author="Kelvin Sung" w:date="2021-03-31T18:50:00Z">
+          <w:pPr>
+            <w:pStyle w:val="Code"/>
+          </w:pPr>
+        </w:pPrChange>
+      </w:pPr>
+      <w:r>
+        <w:t>// Step C: Draw the square in red</w:t>
+      </w:r>
+    </w:p>
+    <w:p>
+      <w:pPr>
+        <w:pStyle w:val="Code"/>
+        <w:ind w:left="720"/>
+        <w:pPrChange w:id="1419" w:author="Kelvin Sung" w:date="2021-03-31T18:50:00Z">
+          <w:pPr>
+            <w:pStyle w:val="Code"/>
+          </w:pPr>
+        </w:pPrChange>
       </w:pPr>
       <w:r>
         <w:lastRenderedPageBreak/>
-        <w:t>3,              // each element is a 3-float (x,y.z)</w:t>
-      </w:r>
-    </w:p>
-    <w:p>
-      <w:pPr>
-        <w:pStyle w:val="Code"/>
-        <w:ind w:left="720" w:firstLine="720"/>
-      </w:pPr>
-      <w:r>
-        <w:t>gl.FLOAT,       // data type is FLOAT</w:t>
-      </w:r>
-    </w:p>
-    <w:p>
-      <w:pPr>
-        <w:pStyle w:val="Code"/>
-        <w:ind w:left="720" w:firstLine="720"/>
-      </w:pPr>
-      <w:r>
-        <w:t>false,          // if the content is normalized vectors</w:t>
-      </w:r>
-    </w:p>
-    <w:p>
-      <w:pPr>
-        <w:pStyle w:val="Code"/>
-        <w:ind w:left="720" w:firstLine="720"/>
-      </w:pPr>
-      <w:r>
-        <w:t>0,              // number of bytes to skip in between elements</w:t>
-      </w:r>
-    </w:p>
-    <w:p>
-      <w:pPr>
-        <w:pStyle w:val="Code"/>
-        <w:ind w:left="720" w:firstLine="720"/>
-      </w:pPr>
-      <w:r>
-        <w:t>0);             // offsets to the first element</w:t>
-      </w:r>
-    </w:p>
-    <w:p>
-      <w:pPr>
-        <w:pStyle w:val="Code"/>
-        <w:ind w:firstLine="720"/>
-      </w:pPr>
-      <w:r>
-        <w:t>gl.enableVertexAttribArray(this.mVertexPositionRef);</w:t>
-      </w:r>
-      <w:r>
-        <w:t>// load uniforms</w:t>
-      </w:r>
-    </w:p>
-    <w:p>
-      <w:pPr>
-        <w:pStyle w:val="Code"/>
-        <w:ind w:firstLine="720"/>
-      </w:pPr>
-    </w:p>
-    <w:p>
-      <w:pPr>
-        <w:pStyle w:val="Code"/>
-        <w:ind w:firstLine="720"/>
-      </w:pPr>
-      <w:r>
-        <w:t>// load uniforms</w:t>
-      </w:r>
-    </w:p>
-    <w:p>
-      <w:pPr>
-        <w:pStyle w:val="Code"/>
-        <w:ind w:firstLine="720"/>
-      </w:pPr>
-      <w:r>
-        <w:t>gl.uniform4fv(this.mPixelColorRef, pixelColor);</w:t>
-      </w:r>
-    </w:p>
-    <w:p>
-      <w:pPr>
-        <w:pStyle w:val="Code"/>
-      </w:pPr>
-      <w:r>
-        <w:t>}</w:t>
-      </w:r>
+        <w:t>engine.drawSquare([1, 0, 0, 1]);</w:t>
+      </w:r>
+    </w:p>
+    <w:p>
+      <w:pPr>
+        <w:pStyle w:val="Code"/>
+        <w:rPr>
+          <w:del w:id="1420" w:author="Kelvin Sung" w:date="2021-03-31T18:50:00Z"/>
+        </w:rPr>
+      </w:pPr>
     </w:p>
     <w:p>
       <w:pPr>
         <w:pStyle w:val="BodyTextFirst"/>
       </w:pPr>
       <w:r>
-        <w:t xml:space="preserve">The </w:t>
-      </w:r>
-      <w:r>
-        <w:rPr>
-          <w:rStyle w:val="CodeInline"/>
-        </w:rPr>
-        <w:t>gl.uniform4fv()</w:t>
-      </w:r>
-      <w:r>
-        <w:t xml:space="preserve"> function copies four floating-point values from </w:t>
+        <w:t xml:space="preserve">Notice that </w:t>
+      </w:r>
+      <w:del w:id="1421" w:author="Kelvin Sung" w:date="2021-03-31T18:51:00Z">
+        <w:r>
+          <w:delText xml:space="preserve">the </w:delText>
+        </w:r>
+        <w:r>
+          <w:delText xml:space="preserve">new </w:delText>
+        </w:r>
+      </w:del>
+      <w:ins w:id="1422" w:author="Kelvin Sung" w:date="2021-03-31T18:51:00Z">
+        <w:r>
+          <w:t xml:space="preserve">a </w:t>
+        </w:r>
+      </w:ins>
+      <w:r>
+        <w:t>color</w:t>
+      </w:r>
+      <w:r>
+        <w:t xml:space="preserve"> </w:t>
+      </w:r>
+      <w:ins w:id="1423" w:author="Kelvin Sung" w:date="2021-03-31T18:51:00Z">
+        <w:r>
+          <w:t>value</w:t>
+        </w:r>
+      </w:ins>
+      <w:ins w:id="1424" w:author="Kelvin Sung" w:date="2021-03-31T18:52:00Z">
+        <w:r>
+          <w:t xml:space="preserve">, an array of four floats, </w:t>
+        </w:r>
+      </w:ins>
+      <w:r>
+        <w:t xml:space="preserve">is </w:t>
+      </w:r>
+      <w:del w:id="1425" w:author="Kelvin Sung" w:date="2021-03-31T18:51:00Z">
+        <w:r>
+          <w:delText xml:space="preserve">created </w:delText>
+        </w:r>
+      </w:del>
+      <w:ins w:id="1426" w:author="Kelvin Sung" w:date="2021-03-31T18:51:00Z">
+        <w:r>
+          <w:t xml:space="preserve">now required </w:t>
+        </w:r>
+      </w:ins>
+      <w:r>
+        <w:t xml:space="preserve">with the new </w:t>
       </w:r>
       <w:proofErr w:type="spellStart"/>
       <w:r>
         <w:rPr>
           <w:rStyle w:val="CodeInline"/>
         </w:rPr>
-        <w:t>pixelColor</w:t>
+        <w:t>simple_fs.glsl</w:t>
       </w:r>
       <w:proofErr w:type="spellEnd"/>
       <w:r>
-        <w:t xml:space="preserve"> to the </w:t>
+        <w:t xml:space="preserve"> (instead of </w:t>
       </w:r>
       <w:proofErr w:type="spellStart"/>
       <w:r>
         <w:rPr>
           <w:rStyle w:val="CodeInline"/>
         </w:rPr>
-        <w:t>mPixelColor</w:t>
+        <w:t>white_fs</w:t>
       </w:r>
       <w:proofErr w:type="spellEnd"/>
       <w:r>
-        <w:t xml:space="preserve">, or the </w:t>
+        <w:t xml:space="preserve">) </w:t>
+      </w:r>
+      <w:ins w:id="1427" w:author="Kelvin Sung" w:date="2021-03-31T18:51:00Z">
+        <w:r>
+          <w:t xml:space="preserve">shader </w:t>
+        </w:r>
+      </w:ins>
+      <w:r>
+        <w:t xml:space="preserve">and that it is </w:t>
+      </w:r>
+      <w:del w:id="1428" w:author="Kelvin Sung" w:date="2021-03-31T18:53:00Z">
+        <w:r>
+          <w:delText xml:space="preserve">now </w:delText>
+        </w:r>
+      </w:del>
+      <w:r>
+        <w:t xml:space="preserve">important to </w:t>
+      </w:r>
+      <w:del w:id="1429" w:author="Kelvin Sung" w:date="2021-03-31T18:53:00Z">
+        <w:r>
+          <w:delText xml:space="preserve">set </w:delText>
+        </w:r>
+      </w:del>
+      <w:ins w:id="1430" w:author="Kelvin Sung" w:date="2021-03-31T18:53:00Z">
+        <w:r>
+          <w:t xml:space="preserve">pass in </w:t>
+        </w:r>
+      </w:ins>
+      <w:r>
+        <w:t xml:space="preserve">the drawing color when activating the shader. With the new </w:t>
       </w:r>
       <w:proofErr w:type="spellStart"/>
       <w:r>
         <w:rPr>
           <w:rStyle w:val="CodeInline"/>
         </w:rPr>
-        <w:t>uPixelColor</w:t>
+        <w:t>simple_fs</w:t>
       </w:r>
       <w:proofErr w:type="spellEnd"/>
       <w:r>
-        <w:t xml:space="preserve">, in the </w:t>
-      </w:r>
-      <w:bookmarkStart w:id="1187" w:name="_Hlk67888522"/>
-      <w:proofErr w:type="spellStart"/>
-      <w:r>
-        <w:rPr>
-          <w:rStyle w:val="CodeInline"/>
-        </w:rPr>
-        <w:t>simple_fs.glsl</w:t>
-      </w:r>
-      <w:bookmarkEnd w:id="1187"/>
-      <w:proofErr w:type="spellEnd"/>
-      <w:r>
-        <w:t xml:space="preserve"> fragment shader.</w:t>
-      </w:r>
-    </w:p>
-    <w:p>
-      <w:pPr>
-        <w:pStyle w:val="Heading3"/>
-      </w:pPr>
-      <w:r>
-        <w:t>Drawing with the New Shader</w:t>
+        <w:t xml:space="preserve">, you can now experiment with drawing the squares with any desired color. </w:t>
+      </w:r>
+    </w:p>
+    <w:p>
+      <w:pPr>
+        <w:pStyle w:val="BodyTextCont"/>
+      </w:pPr>
+      <w:r>
+        <w:t xml:space="preserve">As you have experienced in this project, the source code structure supports simple and localized changes when the game engine is expanded, in this case only changes to </w:t>
+      </w:r>
+      <w:ins w:id="1431" w:author="Kelvin Sung" w:date="2021-03-31T18:54:00Z">
+        <w:r>
+          <w:t xml:space="preserve">the </w:t>
+        </w:r>
+      </w:ins>
+      <w:bookmarkStart w:id="1432" w:name="_GoBack"/>
+      <w:bookmarkEnd w:id="1432"/>
+      <w:r>
+        <w:rPr>
+          <w:rStyle w:val="CodeInline"/>
+        </w:rPr>
+        <w:t>simple_shader.js</w:t>
+      </w:r>
+      <w:r>
+        <w:t xml:space="preserve"> file. This demonstrates the benefit of proper encapsulation and source code organization.</w:t>
+      </w:r>
+    </w:p>
+    <w:p>
+      <w:pPr>
+        <w:pStyle w:val="Heading1"/>
+      </w:pPr>
+      <w:r>
+        <w:t>Summary</w:t>
       </w:r>
     </w:p>
     <w:p>
@@ -18768,233 +20511,7 @@
         <w:pStyle w:val="BodyTextFirst"/>
       </w:pPr>
       <w:r>
-        <w:t xml:space="preserve">To test </w:t>
-      </w:r>
-      <w:bookmarkStart w:id="1188" w:name="_Hlk67888963"/>
-      <w:proofErr w:type="spellStart"/>
-      <w:r>
-        <w:rPr>
-          <w:rStyle w:val="CodeInline"/>
-        </w:rPr>
-        <w:t>simple_fs.glsl</w:t>
-      </w:r>
-      <w:bookmarkEnd w:id="1188"/>
-      <w:proofErr w:type="spellEnd"/>
-      <w:r>
-        <w:t xml:space="preserve">, modify the </w:t>
-      </w:r>
-      <w:r>
-        <w:rPr>
-          <w:rStyle w:val="CodeInline"/>
-        </w:rPr>
-        <w:t>core.js</w:t>
-      </w:r>
-      <w:r>
-        <w:t xml:space="preserve"> module to use the </w:t>
-      </w:r>
-      <w:r>
-        <w:t>parametrized</w:t>
-      </w:r>
-      <w:r>
-        <w:t xml:space="preserve"> color </w:t>
-      </w:r>
-      <w:r>
-        <w:t>when</w:t>
-      </w:r>
-      <w:r>
-        <w:t xml:space="preserve"> draw</w:t>
-      </w:r>
-      <w:r>
-        <w:t>ing</w:t>
-      </w:r>
-      <w:r>
-        <w:t xml:space="preserve"> with the new shader.</w:t>
-      </w:r>
-    </w:p>
-    <w:p>
-      <w:pPr>
-        <w:pStyle w:val="Code"/>
-      </w:pPr>
-      <w:r>
-        <w:t>function drawSquare(color) {</w:t>
-      </w:r>
-    </w:p>
-    <w:p>
-      <w:pPr>
-        <w:pStyle w:val="Code"/>
-      </w:pPr>
-      <w:r>
-        <w:t xml:space="preserve">    // Step A: Activate the shader</w:t>
-      </w:r>
-    </w:p>
-    <w:p>
-      <w:pPr>
-        <w:pStyle w:val="Code"/>
-      </w:pPr>
-      <w:r>
-        <w:t xml:space="preserve">    mShader.activate(color);</w:t>
-      </w:r>
-    </w:p>
-    <w:p>
-      <w:pPr>
-        <w:pStyle w:val="Code"/>
-      </w:pPr>
-    </w:p>
-    <w:p>
-      <w:pPr>
-        <w:pStyle w:val="Code"/>
-      </w:pPr>
-      <w:r>
-        <w:t xml:space="preserve">    // Step B: Draw with the currently activated geometry and the activated shader        </w:t>
-      </w:r>
-    </w:p>
-    <w:p>
-      <w:pPr>
-        <w:pStyle w:val="Code"/>
-      </w:pPr>
-      <w:r>
-        <w:t xml:space="preserve">    mGL.drawArrays(mGL.TRIANGLE_STRIP, 0, 4);</w:t>
-      </w:r>
-    </w:p>
-    <w:p>
-      <w:pPr>
-        <w:pStyle w:val="Code"/>
-      </w:pPr>
-      <w:r>
-        <w:t>}</w:t>
-      </w:r>
-    </w:p>
-    <w:p>
-      <w:pPr>
-        <w:pStyle w:val="BodyTextFirst"/>
-      </w:pPr>
-      <w:r>
-        <w:t xml:space="preserve">Lastly, edit the </w:t>
-      </w:r>
-      <w:proofErr w:type="spellStart"/>
-      <w:r>
-        <w:rPr>
-          <w:rStyle w:val="CodeInline"/>
-        </w:rPr>
-        <w:t>MyGame</w:t>
-      </w:r>
-      <w:proofErr w:type="spellEnd"/>
-      <w:r>
-        <w:t xml:space="preserve"> object’s </w:t>
-      </w:r>
-      <w:r>
-        <w:rPr>
-          <w:rStyle w:val="CodeInline"/>
-        </w:rPr>
-        <w:t>constructor</w:t>
-      </w:r>
-      <w:r>
-        <w:t xml:space="preserve"> to include a color when drawing the square. In this case red.</w:t>
-      </w:r>
-    </w:p>
-    <w:p>
-      <w:pPr>
-        <w:pStyle w:val="Code"/>
-      </w:pPr>
-      <w:r>
-        <w:t>// Step C: Draw the square in red</w:t>
-      </w:r>
-    </w:p>
-    <w:p>
-      <w:pPr>
-        <w:pStyle w:val="Code"/>
-      </w:pPr>
-      <w:r>
-        <w:t>engine.drawSquare([1, 0, 0, 1]);</w:t>
-      </w:r>
-    </w:p>
-    <w:p>
-      <w:pPr>
-        <w:pStyle w:val="Code"/>
-      </w:pPr>
-    </w:p>
-    <w:p>
-      <w:pPr>
-        <w:pStyle w:val="BodyTextFirst"/>
-      </w:pPr>
-      <w:r>
-        <w:t xml:space="preserve">Notice that the </w:t>
-      </w:r>
-      <w:r>
-        <w:t>new color</w:t>
-      </w:r>
-      <w:r>
-        <w:t xml:space="preserve"> is created with the new </w:t>
-      </w:r>
-      <w:proofErr w:type="spellStart"/>
-      <w:r>
-        <w:rPr>
-          <w:rStyle w:val="CodeInline"/>
-        </w:rPr>
-        <w:t>simple_fs.glsl</w:t>
-      </w:r>
-      <w:proofErr w:type="spellEnd"/>
-      <w:r>
-        <w:t xml:space="preserve"> (instead of </w:t>
-      </w:r>
-      <w:proofErr w:type="spellStart"/>
-      <w:r>
-        <w:rPr>
-          <w:rStyle w:val="CodeInline"/>
-        </w:rPr>
-        <w:t>white_fs</w:t>
-      </w:r>
-      <w:proofErr w:type="spellEnd"/>
-      <w:r>
-        <w:t xml:space="preserve">) and that it is now important to set the drawing color when activating the shader. With the new </w:t>
-      </w:r>
-      <w:proofErr w:type="spellStart"/>
-      <w:r>
-        <w:rPr>
-          <w:rStyle w:val="CodeInline"/>
-        </w:rPr>
-        <w:t>simple_fs</w:t>
-      </w:r>
-      <w:proofErr w:type="spellEnd"/>
-      <w:r>
-        <w:t xml:space="preserve">, you can now experiment with drawing the squares with any desired color. </w:t>
-      </w:r>
-    </w:p>
-    <w:p>
-      <w:pPr>
-        <w:pStyle w:val="BodyTextCont"/>
-      </w:pPr>
-      <w:r>
-        <w:t xml:space="preserve">As you have experienced in this project, the source code structure supports simple and localized changes when the game engine is expanded, in this case only changes to </w:t>
-      </w:r>
-      <w:r>
-        <w:rPr>
-          <w:rStyle w:val="CodeInline"/>
-        </w:rPr>
-        <w:t>simple_shader.js</w:t>
-      </w:r>
-      <w:r>
-        <w:t xml:space="preserve"> file. This demonstrates the benefit of proper encapsulation and source code organization.</w:t>
-      </w:r>
-    </w:p>
-    <w:p>
-      <w:pPr>
-        <w:pStyle w:val="Heading1"/>
-      </w:pPr>
-      <w:r>
-        <w:t>Summary</w:t>
-      </w:r>
-    </w:p>
-    <w:p>
-      <w:pPr>
-        <w:pStyle w:val="BodyTextFirst"/>
-      </w:pPr>
-      <w:r>
-        <w:t xml:space="preserve">By this point the game engine is simple and supports only the initialization of WebGL and the drawing of one colored square. However, through the projects in this chapter, you have gained experience with the techniques needed in order to </w:t>
-      </w:r>
-      <w:r>
-        <w:lastRenderedPageBreak/>
-        <w:t>build an excellent foundation for the game engine. You have also structured the source code in a way that allows you to support further complexity with limited modification to the existing code base, and you are now ready to further encapsulate the functionality of the game engine to facilitate additional features. The next chapter will focus on building a proper framework in the game engine to support more flexible and configurable drawings.</w:t>
+        <w:t>By this point the game engine is simple and supports only the initialization of WebGL and the drawing of one colored square. However, through the projects in this chapter, you have gained experience with the techniques needed in order to build an excellent foundation for the game engine. You have also structured the source code in a way that allows you to support further complexity with limited modification to the existing code base, and you are now ready to further encapsulate the functionality of the game engine to facilitate additional features. The next chapter will focus on building a proper framework in the game engine to support more flexible and configurable drawings.</w:t>
       </w:r>
     </w:p>
     <w:sectPr>
@@ -20198,7 +21715,7 @@
       </w:r>
     </w:p>
   </w:comment>
-  <w:comment w:id="1178" w:author="Jeb Pavleas" w:date="2021-03-29T04:50:00Z" w:initials="JP">
+  <w:comment w:id="1235" w:author="Kelvin Sung" w:date="2021-03-31T18:14:00Z" w:initials="KS">
     <w:p>
       <w:pPr>
         <w:pStyle w:val="CommentText"/>
@@ -20210,11 +21727,27 @@
         <w:annotationRef/>
       </w:r>
       <w:r>
+        <w:t>Verify what we call this in Chapter 1</w:t>
+      </w:r>
+    </w:p>
+  </w:comment>
+  <w:comment w:id="1238" w:author="Jeb Pavleas" w:date="2021-03-29T04:50:00Z" w:initials="JP">
+    <w:p>
+      <w:pPr>
+        <w:pStyle w:val="CommentText"/>
+      </w:pPr>
+      <w:r>
+        <w:rPr>
+          <w:rStyle w:val="CommentReference"/>
+        </w:rPr>
+        <w:annotationRef/>
+      </w:r>
+      <w:r>
         <w:t>JEB will replace</w:t>
       </w:r>
     </w:p>
   </w:comment>
-  <w:comment w:id="1185" w:author="Jeb Pavleas" w:date="2021-03-29T05:31:00Z" w:initials="JP">
+  <w:comment w:id="1368" w:author="Jeb Pavleas" w:date="2021-03-29T05:31:00Z" w:initials="JP">
     <w:p>
       <w:pPr>
         <w:pStyle w:val="CommentText"/>
@@ -20230,7 +21763,7 @@
       </w:r>
     </w:p>
   </w:comment>
-  <w:comment w:id="1186" w:author="Jeb Pavleas" w:date="2021-03-29T05:32:00Z" w:initials="JP">
+  <w:comment w:id="1369" w:author="Jeb Pavleas" w:date="2021-03-29T05:32:00Z" w:initials="JP">
     <w:p>
       <w:pPr>
         <w:pStyle w:val="CommentText"/>
@@ -20316,6 +21849,7 @@
   <w15:commentEx w15:paraId="626F9A09" w15:done="1"/>
   <w15:commentEx w15:paraId="1E94B83B" w15:done="1"/>
   <w15:commentEx w15:paraId="1D52C799" w15:done="1"/>
+  <w15:commentEx w15:paraId="66EA0153" w15:done="0"/>
   <w15:commentEx w15:paraId="338373B5" w15:done="0"/>
   <w15:commentEx w15:paraId="0B1C05F5" w15:done="1"/>
   <w15:commentEx w15:paraId="757C31CE" w15:paraIdParent="0B1C05F5" w15:done="1"/>
@@ -20439,6 +21973,7 @@
   <w16cid:commentId w16cid:paraId="626F9A09" w16cid:durableId="240BE97F"/>
   <w16cid:commentId w16cid:paraId="1E94B83B" w16cid:durableId="240BCEB2"/>
   <w16cid:commentId w16cid:paraId="1D52C799" w16cid:durableId="240BCFFC"/>
+  <w16cid:commentId w16cid:paraId="66EA0153" w16cid:durableId="240F3A89"/>
   <w16cid:commentId w16cid:paraId="338373B5" w16cid:durableId="240BDB02"/>
   <w16cid:commentId w16cid:paraId="0B1C05F5" w16cid:durableId="240BE4C4"/>
   <w16cid:commentId w16cid:paraId="757C31CE" w16cid:durableId="240BE4D8"/>
@@ -20848,12 +22383,12 @@
     <w:r>
       <w:t xml:space="preserve">C H A P T E R  </w:t>
     </w:r>
-    <w:ins w:id="1189" w:author="Kelvin Sung" w:date="2021-03-31T00:52:00Z">
+    <w:ins w:id="1433" w:author="Kelvin Sung" w:date="2021-03-31T00:52:00Z">
       <w:r>
         <w:t>2</w:t>
       </w:r>
     </w:ins>
-    <w:del w:id="1190" w:author="Kelvin Sung" w:date="2021-03-31T00:52:00Z">
+    <w:del w:id="1434" w:author="Kelvin Sung" w:date="2021-03-31T00:52:00Z">
       <w:r>
         <w:delText>1</w:delText>
       </w:r>

</xml_diff>